<commit_message>
application description section done
</commit_message>
<xml_diff>
--- a/_manuscript/index.docx
+++ b/_manuscript/index.docx
@@ -69,16 +69,43 @@
         <w:pStyle w:val="FirstParagraph"/>
       </w:pPr>
       <w:r>
-        <w:t xml:space="preserve">Species Distribution Models (SDMs) are one of the most effective predictive approaches to study the global distribution of biodiversity</w:t>
-      </w:r>
-      <w:r>
-        <w:t xml:space="preserve"> </w:t>
-      </w:r>
-      <w:r>
-        <w:t xml:space="preserve">(Elith and Leathwick 2009)</w:t>
-      </w:r>
-      <w:r>
-        <w:t xml:space="preserve">. The training and evaluation of a SDM requires many steps, governing both design and reporting</w:t>
+        <w:t xml:space="preserve">Species Distribution Models [SDMs;</w:t>
+      </w:r>
+      <w:r>
+        <w:t xml:space="preserve"> </w:t>
+      </w:r>
+      <w:r>
+        <w:t xml:space="preserve">Elith and Leathwick (2009)</w:t>
+      </w:r>
+      <w:r>
+        <w:t xml:space="preserve">], in addition to being key tools to further our knowledge of biodiversity, are key components of effective conservation decisions</w:t>
+      </w:r>
+      <w:r>
+        <w:t xml:space="preserve"> </w:t>
+      </w:r>
+      <w:r>
+        <w:t xml:space="preserve">(Guisan et al. 2013)</w:t>
+      </w:r>
+      <w:r>
+        <w:t xml:space="preserve">, planning</w:t>
+      </w:r>
+      <w:r>
+        <w:t xml:space="preserve"> </w:t>
+      </w:r>
+      <w:r>
+        <w:t xml:space="preserve">(McShea 2014)</w:t>
+      </w:r>
+      <w:r>
+        <w:t xml:space="preserve">, and ecological impact assesment</w:t>
+      </w:r>
+      <w:r>
+        <w:t xml:space="preserve"> </w:t>
+      </w:r>
+      <w:r>
+        <w:t xml:space="preserve">(Baker et al. 2021)</w:t>
+      </w:r>
+      <w:r>
+        <w:t xml:space="preserve">. The training and evaluation of a SDM is a complex process, with key decisions to make on design and reporting</w:t>
       </w:r>
       <w:r>
         <w:t xml:space="preserve"> </w:t>
@@ -87,7 +114,7 @@
         <w:t xml:space="preserve">(Zurell et al. 2020)</w:t>
       </w:r>
       <w:r>
-        <w:t xml:space="preserve">, and ultimately use and interpretation</w:t>
+        <w:t xml:space="preserve">. The ability to link data to these steps is central to support the correct interpretation of these models</w:t>
       </w:r>
       <w:r>
         <w:t xml:space="preserve"> </w:t>
@@ -96,7 +123,7 @@
         <w:t xml:space="preserve">(Araújo et al. 2019)</w:t>
       </w:r>
       <w:r>
-        <w:t xml:space="preserve">. In the recent years, there has been an increase in the number of software packages and tools to assist ecologists with the development of species distribution models.</w:t>
+        <w:t xml:space="preserve">. In the recent years, there has been an increase in the number of software packages and tools to assist ecologists with various steps of the development of species distribution models.</w:t>
       </w:r>
     </w:p>
     <w:p>
@@ -116,7 +143,7 @@
         <w:t xml:space="preserve"> </w:t>
       </w:r>
       <w:r>
-        <w:t xml:space="preserve">point out, this increase in the diversity of packages (most of them in the</w:t>
+        <w:t xml:space="preserve">point out, this increase in the diversity of software tools (most of them in the</w:t>
       </w:r>
       <w:r>
         <w:t xml:space="preserve"> </w:t>
@@ -132,7 +159,7 @@
         <w:t xml:space="preserve"> </w:t>
       </w:r>
       <w:r>
-        <w:t xml:space="preserve">language) is a good thing, as it can accommodate multiple workflows, and contributes to the adoption of good practices in the field. However, because the practice of species distribution modeling and validation often involves diverse data types from different sources, many existing packages have been designed independently, and therefore may suffer with interoperability when attempting to use them together. As</w:t>
+        <w:t xml:space="preserve">language) is a good thing. Because the SDMs are a general-purpose methodology, a varied software offers increases the chances that specific decisions can be chained together in the way that best support a specific use case. By making code available for all users, package developers reduce the need for custom implementation of analytical steps, and contribute to the adoption of good practices in the field. However, because building, validating, and applying SDMs requires a diversity of data types, from different sources, many existing packages have been designed independentl. Therefore, they may suffer from low interoperability, which can create friction when using multiple tools together. As an illustration,</w:t>
       </w:r>
       <w:r>
         <w:t xml:space="preserve"> </w:t>
@@ -144,7 +171,7 @@
         <w:t xml:space="preserve"> </w:t>
       </w:r>
       <w:r>
-        <w:t xml:space="preserve">highlight, about 20% of publications for abundance or distribution models are not reproducible because of issues in package dependencies.</w:t>
+        <w:t xml:space="preserve">highlight that about 20% of publications for abundance or distribution models are not reproducible because of issues in package dependencies.</w:t>
       </w:r>
     </w:p>
     <w:p>
@@ -152,7 +179,7 @@
         <w:pStyle w:val="BodyText"/>
       </w:pPr>
       <w:r>
-        <w:t xml:space="preserve">As a result, tools that can provide an integrated environment are important. In this manuscript, we present</w:t>
+        <w:t xml:space="preserve">To promote interoperability and improve reproductibility, tools that provide an integrated environment are important. In this manuscript, we present</w:t>
       </w:r>
       <w:r>
         <w:t xml:space="preserve"> </w:t>
@@ -197,7 +224,7 @@
         <w:t xml:space="preserve"> </w:t>
       </w:r>
       <w:r>
-        <w:t xml:space="preserve">programming language, offering an integrated environment for the retrieval, formatting, and interpretation of data relevant to the modeling of species distributions. A leading design consideration for</w:t>
+        <w:t xml:space="preserve">programming language, offering an integrated environment for the retrieval, formatting, and interpretation of data relevant to the modeling of species distributions.</w:t>
       </w:r>
       <w:r>
         <w:t xml:space="preserve"> </w:t>
@@ -213,7 +240,32 @@
         <w:t xml:space="preserve"> </w:t>
       </w:r>
       <w:r>
-        <w:t xml:space="preserve">was to enable interoperability from the ground up, both by relying on strict semantic versioning, but also through the use of</w:t>
+        <w:t xml:space="preserve">was in part designed to work within the BON-in-a-Box project</w:t>
+      </w:r>
+      <w:r>
+        <w:t xml:space="preserve"> </w:t>
+      </w:r>
+      <w:r>
+        <w:t xml:space="preserve">(Gonzalez et al. 2023; Griffith et al. 2024)</w:t>
+      </w:r>
+      <w:r>
+        <w:t xml:space="preserve">, a GEO BON initiative to facilitate the calculation and reporting of biodiversity indicators supporting the Kunming-Montréal Global Biodiversity Framework. A leading design consideration for</w:t>
+      </w:r>
+      <w:r>
+        <w:t xml:space="preserve"> </w:t>
+      </w:r>
+      <w:r>
+        <w:rPr>
+          <w:b/>
+          <w:bCs/>
+        </w:rPr>
+        <w:t xml:space="preserve">SDT</w:t>
+      </w:r>
+      <w:r>
+        <w:t xml:space="preserve"> </w:t>
+      </w:r>
+      <w:r>
+        <w:t xml:space="preserve">was therefore to maximize interoperability between components and functionalities from the ground up. This is achieved through two mechanisms. First, by relying on strict semantic versioning: package releases provide information about the compatibility of existing code. Second, through the use of</w:t>
       </w:r>
       <w:r>
         <w:t xml:space="preserve"> </w:t>
@@ -226,10 +278,7 @@
         <w:t xml:space="preserve">interfaces</w:t>
       </w:r>
       <w:r>
-        <w:t xml:space="preserve"> </w:t>
-      </w:r>
-      <w:r>
-        <w:t xml:space="preserve">(which allow two separate software components to interact, without knowing anything about the other component functions), rather than</w:t>
+        <w:t xml:space="preserve">: separate software components (including ones external to the package) can interact without prior knowledge of either implementation, and without</w:t>
       </w:r>
       <w:r>
         <w:t xml:space="preserve"> </w:t>
@@ -266,7 +315,7 @@
         <w:pStyle w:val="BodyText"/>
       </w:pPr>
       <w:r>
-        <w:t xml:space="preserve">The</w:t>
+        <w:t xml:space="preserve">In this manuscript, we describe provide a high-level overview of the functionalities of the package(s) forming</w:t>
       </w:r>
       <w:r>
         <w:t xml:space="preserve"> </w:t>
@@ -279,32 +328,27 @@
         <w:t xml:space="preserve">SDT</w:t>
       </w:r>
       <w:r>
-        <w:t xml:space="preserve"> </w:t>
-      </w:r>
-      <w:r>
-        <w:t xml:space="preserve">package is seeing increased adoption, and is now used as part of the BON-in-a-Box project</w:t>
-      </w:r>
-      <w:r>
-        <w:t xml:space="preserve"> </w:t>
-      </w:r>
-      <w:r>
-        <w:t xml:space="preserve">(Griffith et al. 2024)</w:t>
-      </w:r>
-      <w:r>
-        <w:t xml:space="preserve">, which seeks to facilitate the calculation and reporting of biodiversity indicators supporting the Kunming-Montréal Global Biodiversity Framework, to remove barriers to biodiversity data analysis</w:t>
-      </w:r>
-      <w:r>
-        <w:t xml:space="preserve"> </w:t>
-      </w:r>
-      <w:r>
-        <w:t xml:space="preserve">(Gonzalez et al. 2023)</w:t>
-      </w:r>
-      <w:r>
-        <w:t xml:space="preserve">. In this manuscript, we describe (i) the high-level functionalities of the package, (ii) core design principles that facilitate long-term maintenance and development, and (iii) illustrative case studies with fully reproducible Jupyter notebooks.</w:t>
+        <w:t xml:space="preserve">. We then discuss design principles that facilitate long-term maintenance, development, and integration. We finish by presenting four illustrative case studies: extraction of data at known species occurrences, manipulation of multiple geospatial layers, training and explanation of a SDM, and creation of a virtual species. This later case study is intended to provide an impression of what using</w:t>
+      </w:r>
+      <w:r>
+        <w:t xml:space="preserve"> </w:t>
+      </w:r>
+      <w:r>
+        <w:rPr>
+          <w:b/>
+          <w:bCs/>
+        </w:rPr>
+        <w:t xml:space="preserve">SDT</w:t>
+      </w:r>
+      <w:r>
+        <w:t xml:space="preserve"> </w:t>
+      </w:r>
+      <w:r>
+        <w:t xml:space="preserve">as a support for the development of novel analyses feels like. All of the case studies are available as supplementary material, in the form of fully reproducible, self-contained Jupyter notebooks.</w:t>
       </w:r>
     </w:p>
     <w:bookmarkEnd w:id="20"/>
-    <w:bookmarkStart w:id="29" w:name="application-description"/>
+    <w:bookmarkStart w:id="27" w:name="application-description"/>
     <w:p>
       <w:pPr>
         <w:pStyle w:val="Heading1"/>
@@ -353,7 +397,7 @@
         <w:t xml:space="preserve">(Bezanson et al. 2017)</w:t>
       </w:r>
       <w:r>
-        <w:t xml:space="preserve">, licensed under the open-source initiative approved MIT license. It has evolved from a previous collection of packages to handle GBIF data</w:t>
+        <w:t xml:space="preserve">. It is licensed under the open-source initiative approved MIT license. It has evolved from a previous collection of packages to handle GBIF and raster data</w:t>
       </w:r>
       <w:r>
         <w:t xml:space="preserve"> </w:t>
@@ -362,7 +406,7 @@
         <w:t xml:space="preserve">(Dansereau and Poisot 2021)</w:t>
       </w:r>
       <w:r>
-        <w:t xml:space="preserve">, and now provides extended functionalities and improved performances. The package is registered in the</w:t>
+        <w:t xml:space="preserve">, and now provides extended functionalities as well as improved performance. The package is registered in the</w:t>
       </w:r>
       <w:r>
         <w:t xml:space="preserve"> </w:t>
@@ -378,7 +422,20 @@
         <w:t xml:space="preserve"> </w:t>
       </w:r>
       <w:r>
-        <w:t xml:space="preserve">package repository and can be downloaded and installed anonymously. It is compatible with version 1.8 and above. The full source and complete edition history is available at</w:t>
+        <w:t xml:space="preserve">package repository and can be downloaded and installed anonymously. It is compatible with the current long-term support (LTS) release of</w:t>
+      </w:r>
+      <w:r>
+        <w:t xml:space="preserve"> </w:t>
+      </w:r>
+      <w:r>
+        <w:rPr>
+          <w:b/>
+          <w:bCs/>
+        </w:rPr>
+        <w:t xml:space="preserve">Julia</w:t>
+      </w:r>
+      <w:r>
+        <w:t xml:space="preserve">. The full source code, complete commit history, plans for future development, and a forum, are available at</w:t>
       </w:r>
       <w:r>
         <w:t xml:space="preserve"> </w:t>
@@ -395,6 +452,363 @@
         <w:t xml:space="preserve">. This page additionally has a link to the documentation, containing a full reference for the package functions, a series of briefs how-to examples, and longer vignettes showcasing more integrative tutorials.</w:t>
       </w:r>
     </w:p>
+    <w:p>
+      <w:pPr>
+        <w:pStyle w:val="BodyText"/>
+      </w:pPr>
+      <w:r>
+        <w:rPr>
+          <w:b/>
+          <w:bCs/>
+        </w:rPr>
+        <w:t xml:space="preserve">SDT</w:t>
+      </w:r>
+      <w:r>
+        <w:t xml:space="preserve"> </w:t>
+      </w:r>
+      <w:r>
+        <w:t xml:space="preserve">uses the built-in</w:t>
+      </w:r>
+      <w:r>
+        <w:t xml:space="preserve"> </w:t>
+      </w:r>
+      <w:r>
+        <w:rPr>
+          <w:b/>
+          <w:bCs/>
+        </w:rPr>
+        <w:t xml:space="preserve">Julia</w:t>
+      </w:r>
+      <w:r>
+        <w:t xml:space="preserve"> </w:t>
+      </w:r>
+      <w:r>
+        <w:t xml:space="preserve">package manager to keep all dependencies up to date. Furthermore, we use strict semantic versioning: major versions correspond to changes that would break user-developped code; minor versions represent additional functionalities; patch releases cover minor bug fixes or documentation changes. All component packages are versioned independently, and have their own</w:t>
+      </w:r>
+      <w:r>
+        <w:t xml:space="preserve"> </w:t>
+      </w:r>
+      <w:r>
+        <w:rPr>
+          <w:i/>
+          <w:iCs/>
+        </w:rPr>
+        <w:t xml:space="preserve">CHANGELOG</w:t>
+      </w:r>
+      <w:r>
+        <w:t xml:space="preserve"> </w:t>
+      </w:r>
+      <w:r>
+        <w:t xml:space="preserve">file documenting each release. This strict reliance on semantic versioning removes the issues of maintaining compatibility when new functionalities are added: all releases in the</w:t>
+      </w:r>
+      <w:r>
+        <w:t xml:space="preserve"> </w:t>
+      </w:r>
+      <w:r>
+        <w:rPr>
+          <w:i/>
+          <w:iCs/>
+        </w:rPr>
+        <w:t xml:space="preserve">v1.x.x</w:t>
+      </w:r>
+      <w:r>
+        <w:t xml:space="preserve"> </w:t>
+      </w:r>
+      <w:r>
+        <w:t xml:space="preserve">branch of</w:t>
+      </w:r>
+      <w:r>
+        <w:t xml:space="preserve"> </w:t>
+      </w:r>
+      <w:r>
+        <w:rPr>
+          <w:b/>
+          <w:bCs/>
+        </w:rPr>
+        <w:t xml:space="preserve">SDT</w:t>
+      </w:r>
+      <w:r>
+        <w:t xml:space="preserve"> </w:t>
+      </w:r>
+      <w:r>
+        <w:t xml:space="preserve">depend on component packages in their respective</w:t>
+      </w:r>
+      <w:r>
+        <w:t xml:space="preserve"> </w:t>
+      </w:r>
+      <w:r>
+        <w:rPr>
+          <w:i/>
+          <w:iCs/>
+        </w:rPr>
+        <w:t xml:space="preserve">v1.x.x</w:t>
+      </w:r>
+      <w:r>
+        <w:t xml:space="preserve"> </w:t>
+      </w:r>
+      <w:r>
+        <w:t xml:space="preserve">branch, and users can benefit from new functionalities without needing to adapt existing code. This behavior is extensively tested, both through unit tests and through integration testing generated as part of the online documentation. Following a constructive cost model analysis</w:t>
+      </w:r>
+      <w:r>
+        <w:t xml:space="preserve"> </w:t>
+      </w:r>
+      <w:r>
+        <w:t xml:space="preserve">(Kemerer 1987)</w:t>
+      </w:r>
+      <w:r>
+        <w:t xml:space="preserve"> </w:t>
+      </w:r>
+      <w:r>
+        <w:t xml:space="preserve">of the version described in this publication, the package represents approx. 11k lines of active code (no blank lines, no comments), for an estimated development cost of approx. 325k USD.</w:t>
+      </w:r>
+    </w:p>
+    <w:p>
+      <w:pPr>
+        <w:pStyle w:val="BodyText"/>
+      </w:pPr>
+      <w:r>
+        <w:t xml:space="preserve">The</w:t>
+      </w:r>
+      <w:r>
+        <w:t xml:space="preserve"> </w:t>
+      </w:r>
+      <w:r>
+        <w:rPr>
+          <w:b/>
+          <w:bCs/>
+        </w:rPr>
+        <w:t xml:space="preserve">SDT</w:t>
+      </w:r>
+      <w:r>
+        <w:t xml:space="preserve"> </w:t>
+      </w:r>
+      <w:r>
+        <w:t xml:space="preserve">package benefits from close integration with other packages in the</w:t>
+      </w:r>
+      <w:r>
+        <w:t xml:space="preserve"> </w:t>
+      </w:r>
+      <w:r>
+        <w:rPr>
+          <w:b/>
+          <w:bCs/>
+        </w:rPr>
+        <w:t xml:space="preserve">Julia</w:t>
+      </w:r>
+      <w:r>
+        <w:t xml:space="preserve"> </w:t>
+      </w:r>
+      <w:r>
+        <w:t xml:space="preserve">universe. Notably, this includes</w:t>
+      </w:r>
+      <w:r>
+        <w:t xml:space="preserve"> </w:t>
+      </w:r>
+      <w:r>
+        <w:rPr>
+          <w:b/>
+          <w:bCs/>
+        </w:rPr>
+        <w:t xml:space="preserve">Makie</w:t>
+      </w:r>
+      <w:r>
+        <w:t xml:space="preserve"> </w:t>
+      </w:r>
+      <w:r>
+        <w:t xml:space="preserve">[including</w:t>
+      </w:r>
+      <w:r>
+        <w:t xml:space="preserve"> </w:t>
+      </w:r>
+      <w:r>
+        <w:rPr>
+          <w:b/>
+          <w:bCs/>
+        </w:rPr>
+        <w:t xml:space="preserve">GeoMakie</w:t>
+      </w:r>
+      <w:r>
+        <w:t xml:space="preserve">;</w:t>
+      </w:r>
+      <w:r>
+        <w:t xml:space="preserve"> </w:t>
+      </w:r>
+      <w:r>
+        <w:t xml:space="preserve">Danisch and Krumbiegel (2021)</w:t>
+      </w:r>
+      <w:r>
+        <w:t xml:space="preserve">] for plotting and interactive data visualisation: all relevant plot types are overloaded for layer and occurrence data. Most data handled by</w:t>
+      </w:r>
+      <w:r>
+        <w:t xml:space="preserve"> </w:t>
+      </w:r>
+      <w:r>
+        <w:rPr>
+          <w:b/>
+          <w:bCs/>
+        </w:rPr>
+        <w:t xml:space="preserve">SDT</w:t>
+      </w:r>
+      <w:r>
+        <w:t xml:space="preserve"> </w:t>
+      </w:r>
+      <w:r>
+        <w:t xml:space="preserve">can be exported using the</w:t>
+      </w:r>
+      <w:r>
+        <w:t xml:space="preserve"> </w:t>
+      </w:r>
+      <w:r>
+        <w:rPr>
+          <w:b/>
+          <w:bCs/>
+        </w:rPr>
+        <w:t xml:space="preserve">Tables</w:t>
+      </w:r>
+      <w:r>
+        <w:t xml:space="preserve"> </w:t>
+      </w:r>
+      <w:r>
+        <w:t xml:space="preserve">interface, which allows data to be consumed by other packages like</w:t>
+      </w:r>
+      <w:r>
+        <w:t xml:space="preserve"> </w:t>
+      </w:r>
+      <w:r>
+        <w:rPr>
+          <w:b/>
+          <w:bCs/>
+        </w:rPr>
+        <w:t xml:space="preserve">DataFrames</w:t>
+      </w:r>
+      <w:r>
+        <w:t xml:space="preserve"> </w:t>
+      </w:r>
+      <w:r>
+        <w:t xml:space="preserve">(Bouchet-Valat and Kamiński 2023)</w:t>
+      </w:r>
+      <w:r>
+        <w:t xml:space="preserve"> </w:t>
+      </w:r>
+      <w:r>
+        <w:t xml:space="preserve">and</w:t>
+      </w:r>
+      <w:r>
+        <w:t xml:space="preserve"> </w:t>
+      </w:r>
+      <w:r>
+        <w:rPr>
+          <w:b/>
+          <w:bCs/>
+        </w:rPr>
+        <w:t xml:space="preserve">MLJ</w:t>
+      </w:r>
+      <w:r>
+        <w:t xml:space="preserve"> </w:t>
+      </w:r>
+      <w:r>
+        <w:t xml:space="preserve">(Blaom et al. 2020)</w:t>
+      </w:r>
+      <w:r>
+        <w:t xml:space="preserve">, or directly saved as csv files. Interfaces to internal</w:t>
+      </w:r>
+      <w:r>
+        <w:t xml:space="preserve"> </w:t>
+      </w:r>
+      <w:r>
+        <w:rPr>
+          <w:b/>
+          <w:bCs/>
+        </w:rPr>
+        <w:t xml:space="preserve">Julia</w:t>
+      </w:r>
+      <w:r>
+        <w:t xml:space="preserve"> </w:t>
+      </w:r>
+      <w:r>
+        <w:t xml:space="preserve">methods are implemented whenever they are pertinent.</w:t>
+      </w:r>
+      <w:r>
+        <w:t xml:space="preserve"> </w:t>
+      </w:r>
+      <w:r>
+        <w:rPr>
+          <w:b/>
+          <w:bCs/>
+        </w:rPr>
+        <w:t xml:space="preserve">SimpleSDMLayers</w:t>
+      </w:r>
+      <w:r>
+        <w:t xml:space="preserve"> </w:t>
+      </w:r>
+      <w:r>
+        <w:t xml:space="preserve">and</w:t>
+      </w:r>
+      <w:r>
+        <w:t xml:space="preserve"> </w:t>
+      </w:r>
+      <w:r>
+        <w:rPr>
+          <w:b/>
+          <w:bCs/>
+        </w:rPr>
+        <w:t xml:space="preserve">OccurrencesInterface</w:t>
+      </w:r>
+      <w:r>
+        <w:t xml:space="preserve"> </w:t>
+      </w:r>
+      <w:r>
+        <w:t xml:space="preserve">objects behave like arrays, are iterable, and broadcastable. The</w:t>
+      </w:r>
+      <w:r>
+        <w:t xml:space="preserve"> </w:t>
+      </w:r>
+      <w:r>
+        <w:rPr>
+          <w:b/>
+          <w:bCs/>
+        </w:rPr>
+        <w:t xml:space="preserve">SDeMo</w:t>
+      </w:r>
+      <w:r>
+        <w:t xml:space="preserve"> </w:t>
+      </w:r>
+      <w:r>
+        <w:t xml:space="preserve">package relies in part on the</w:t>
+      </w:r>
+      <w:r>
+        <w:t xml:space="preserve"> </w:t>
+      </w:r>
+      <w:r>
+        <w:rPr>
+          <w:b/>
+          <w:bCs/>
+        </w:rPr>
+        <w:t xml:space="preserve">StatsAPI</w:t>
+      </w:r>
+      <w:r>
+        <w:t xml:space="preserve"> </w:t>
+      </w:r>
+      <w:r>
+        <w:t xml:space="preserve">interface, allowing to easily define new data transformation and classifier types to support additional features. Achieving integration with other packages through method overloading and the adherence to well-established interfaces is important, as it increases the chances that additional functionalities external to</w:t>
+      </w:r>
+      <w:r>
+        <w:t xml:space="preserve"> </w:t>
+      </w:r>
+      <w:r>
+        <w:rPr>
+          <w:b/>
+          <w:bCs/>
+        </w:rPr>
+        <w:t xml:space="preserve">SDT</w:t>
+      </w:r>
+      <w:r>
+        <w:t xml:space="preserve"> </w:t>
+      </w:r>
+      <w:r>
+        <w:t xml:space="preserve">can be used directly or fully supported with minimal addition of code.</w:t>
+      </w:r>
+    </w:p>
     <w:bookmarkStart w:id="26" w:name="component-packages"/>
     <w:p>
       <w:pPr>
@@ -448,7 +862,7 @@
         <w:t xml:space="preserve">“monorepo”</w:t>
       </w:r>
       <w:r>
-        <w:t xml:space="preserve">, in which multiple separate, but interoperable, packages live. This allows expanding the scope of the package by moving functionalities into new component packages, without complicating the installation process. As</w:t>
+        <w:t xml:space="preserve">, in which separate but interoperable packages reside. This allows expanding the scope of the package by moving functionalities into new component packages, without requiring interventions from users. As</w:t>
       </w:r>
       <w:r>
         <w:t xml:space="preserve"> </w:t>
@@ -511,15 +925,7 @@
         <w:t xml:space="preserve"> </w:t>
       </w:r>
       <w:r>
-        <w:t xml:space="preserve">prompt.</w:t>
-      </w:r>
-    </w:p>
-    <w:p>
-      <w:pPr>
-        <w:pStyle w:val="BodyText"/>
-      </w:pPr>
-      <w:r>
-        <w:t xml:space="preserve">When loading the</w:t>
+        <w:t xml:space="preserve">prompt. When loading the</w:t>
       </w:r>
       <w:r>
         <w:t xml:space="preserve"> </w:t>
@@ -547,23 +953,7 @@
         <w:t xml:space="preserve">using SpeciesDistributionToolkit</w:t>
       </w:r>
       <w:r>
-        <w:t xml:space="preserve">, all component packages are automatically and transparently loaded. Therefore, users do not need to know where a specific method or function resides to use it. In the next section, we discuss how this modular design ensure that we can grow the functionality of the toolkit over time, while maintaining strict backward compatibility</w:t>
-      </w:r>
-      <w:r>
-        <w:t xml:space="preserve"> </w:t>
-      </w:r>
-      <w:r>
-        <w:rPr>
-          <w:i/>
-          <w:iCs/>
-        </w:rPr>
-        <w:t xml:space="preserve">and</w:t>
-      </w:r>
-      <w:r>
-        <w:t xml:space="preserve"> </w:t>
-      </w:r>
-      <w:r>
-        <w:t xml:space="preserve">allowing full reproducibility of an analysis.</w:t>
+        <w:t xml:space="preserve">, all component packages are automatically and transparently loaded. Therefore, users do not need to know where a specific method or function resides to use it.</w:t>
       </w:r>
     </w:p>
     <w:tbl>
@@ -588,7 +978,7 @@
             <w:r>
               <w:drawing>
                 <wp:inline>
-                  <wp:extent cx="5334000" cy="2749242"/>
+                  <wp:extent cx="5334000" cy="2920801"/>
                   <wp:effectExtent b="0" l="0" r="0" t="0"/>
                   <wp:docPr descr="" title="" id="23" name="Picture"/>
                   <a:graphic>
@@ -609,7 +999,7 @@
                         <pic:spPr bwMode="auto">
                           <a:xfrm>
                             <a:off x="0" y="0"/>
-                            <a:ext cx="5334000" cy="2749242"/>
+                            <a:ext cx="5334000" cy="2920801"/>
                           </a:xfrm>
                           <a:prstGeom prst="rect">
                             <a:avLst/>
@@ -667,7 +1057,7 @@
               <w:t xml:space="preserve"> </w:t>
             </w:r>
             <w:r>
-              <w:t xml:space="preserve">to facilitate code interoperability, there are only three dependency relationships.</w:t>
+              <w:t xml:space="preserve">to facilitate code interoperability, there are only three dependency relationships (black arrows).</w:t>
             </w:r>
           </w:p>
           <w:bookmarkEnd w:id="25"/>
@@ -695,7 +1085,7 @@
         <w:t xml:space="preserve"> </w:t>
       </w:r>
       <w:r>
-        <w:t xml:space="preserve">package primarily provides integration between the other packages via method overloading, allowing to efficiently join packages together</w:t>
+        <w:t xml:space="preserve">package primarily provides integration between the other packages via method overloading (reusing method names for intuitive and concise code), allowing to efficiently join packages together</w:t>
       </w:r>
       <w:r>
         <w:t xml:space="preserve"> </w:t>
@@ -704,13 +1094,13 @@
         <w:t xml:space="preserve">(Roesch et al. 2023)</w:t>
       </w:r>
       <w:r>
-        <w:t xml:space="preserve">. Additional functionalities that reside in the top-level package are the generation of pseudo-absences inspired by</w:t>
-      </w:r>
-      <w:r>
-        <w:t xml:space="preserve"> </w:t>
-      </w:r>
-      <w:r>
-        <w:t xml:space="preserve">Barbet-Massin et al. (2012)</w:t>
+        <w:t xml:space="preserve">. Additional functionalities that reside in the top-level package are the generation of pseudo-absences</w:t>
+      </w:r>
+      <w:r>
+        <w:t xml:space="preserve"> </w:t>
+      </w:r>
+      <w:r>
+        <w:t xml:space="preserve">(Barbet-Massin et al. 2012)</w:t>
       </w:r>
       <w:r>
         <w:t xml:space="preserve">, access to the</w:t>
@@ -728,7 +1118,7 @@
         <w:t xml:space="preserve"> </w:t>
       </w:r>
       <w:r>
-        <w:t xml:space="preserve">database, handling of polygon data and zonal statistics, and various quality of life methods. Because of the modular nature of the code, any of these functions can be transparently moved to their own packages in the future without affecting reproducability.</w:t>
+        <w:t xml:space="preserve">database, handling of polygon data and zonal statistics, and various quality of life methods. Because of the modular nature of the code, any of these functions can be transparently moved to their own packages without affecting reproducibility. Note that all packages can still be installed (and would be fully functional) independently.</w:t>
       </w:r>
     </w:p>
     <w:p>
@@ -752,7 +1142,16 @@
         <w:t xml:space="preserve"> </w:t>
       </w:r>
       <w:r>
-        <w:t xml:space="preserve">package offers a series of types to represent raster data in various projections, and a series of functions to operate on these layers. This package provides the main data representation for most functionalities that</w:t>
+        <w:t xml:space="preserve">package offers a series of types to represent raster data in arbitrary projections defined by a proj string</w:t>
+      </w:r>
+      <w:r>
+        <w:t xml:space="preserve"> </w:t>
+      </w:r>
+      <w:r>
+        <w:t xml:space="preserve">(Evenden et al. 2024)</w:t>
+      </w:r>
+      <w:r>
+        <w:t xml:space="preserve">. This package provides the main data representation for most spatial functionalities that</w:t>
       </w:r>
       <w:r>
         <w:t xml:space="preserve"> </w:t>
@@ -768,7 +1167,7 @@
         <w:t xml:space="preserve"> </w:t>
       </w:r>
       <w:r>
-        <w:t xml:space="preserve">supports, and handles saving and loading data.</w:t>
+        <w:t xml:space="preserve">supports, and handles saving and loading data. It also contains utility functions to deal with raster data, including interpolation to different spatial grids and CRS, rescaling and quantization of data, masking, and most mathematical operations that can be applied to rasters.</w:t>
       </w:r>
     </w:p>
     <w:p>
@@ -776,6 +1175,69 @@
         <w:pStyle w:val="BodyText"/>
       </w:pPr>
       <w:r>
+        <w:rPr>
+          <w:b/>
+          <w:bCs/>
+        </w:rPr>
+        <w:t xml:space="preserve">OccurrencesInterface</w:t>
+      </w:r>
+      <w:r>
+        <w:t xml:space="preserve"> </w:t>
+      </w:r>
+      <w:r>
+        <w:t xml:space="preserve">is a light-weight package to provide a common interface for occurrence data. It implements abstract and concrete types to define a single occurrence and a collection thereof, and a series of methods allowing any occurrence data provider (e.g. GBIF) or data representation to become fully interoperable with the rest of</w:t>
+      </w:r>
+      <w:r>
+        <w:t xml:space="preserve"> </w:t>
+      </w:r>
+      <w:r>
+        <w:rPr>
+          <w:b/>
+          <w:bCs/>
+        </w:rPr>
+        <w:t xml:space="preserve">SDT</w:t>
+      </w:r>
+      <w:r>
+        <w:t xml:space="preserve">. All</w:t>
+      </w:r>
+      <w:r>
+        <w:t xml:space="preserve"> </w:t>
+      </w:r>
+      <w:r>
+        <w:rPr>
+          <w:b/>
+          <w:bCs/>
+        </w:rPr>
+        <w:t xml:space="preserve">SDT</w:t>
+      </w:r>
+      <w:r>
+        <w:t xml:space="preserve"> </w:t>
+      </w:r>
+      <w:r>
+        <w:t xml:space="preserve">methods that handle occurrence data do so through the interface provided by the</w:t>
+      </w:r>
+      <w:r>
+        <w:t xml:space="preserve"> </w:t>
+      </w:r>
+      <w:r>
+        <w:rPr>
+          <w:b/>
+          <w:bCs/>
+        </w:rPr>
+        <w:t xml:space="preserve">OccurrencesInterface</w:t>
+      </w:r>
+      <w:r>
+        <w:t xml:space="preserve"> </w:t>
+      </w:r>
+      <w:r>
+        <w:t xml:space="preserve">package, allowing future data sources to be integrated without the need for new code.</w:t>
+      </w:r>
+    </w:p>
+    <w:p>
+      <w:pPr>
+        <w:pStyle w:val="BodyText"/>
+      </w:pPr>
+      <w:r>
         <w:t xml:space="preserve">The</w:t>
       </w:r>
       <w:r>
@@ -786,58 +1248,53 @@
           <w:b/>
           <w:bCs/>
         </w:rPr>
+        <w:t xml:space="preserve">GBIF</w:t>
+      </w:r>
+      <w:r>
+        <w:t xml:space="preserve"> </w:t>
+      </w:r>
+      <w:r>
+        <w:t xml:space="preserve">package offers access to the</w:t>
+      </w:r>
+      <w:r>
+        <w:t xml:space="preserve"> </w:t>
+      </w:r>
+      <w:r>
+        <w:rPr>
+          <w:rStyle w:val="VerbatimChar"/>
+        </w:rPr>
+        <w:t xml:space="preserve">gbif.org</w:t>
+      </w:r>
+      <w:r>
+        <w:t xml:space="preserve"> </w:t>
+      </w:r>
+      <w:r>
+        <w:t xml:space="preserve">streaming API</w:t>
+      </w:r>
+      <w:r>
+        <w:t xml:space="preserve"> </w:t>
+      </w:r>
+      <w:r>
+        <w:t xml:space="preserve">(GBIF: The Global Biodiversity Information Facility 2025)</w:t>
+      </w:r>
+      <w:r>
+        <w:t xml:space="preserve">, including the ability to retrieve, filter, and restart downloads. Although this package provides a rich data representation for occurrence data when access to the full GBIF data schema is required, all the objects it returns adhere to the</w:t>
+      </w:r>
+      <w:r>
+        <w:t xml:space="preserve"> </w:t>
+      </w:r>
+      <w:r>
+        <w:rPr>
+          <w:b/>
+          <w:bCs/>
+        </w:rPr>
         <w:t xml:space="preserve">OccurrencesInterface</w:t>
       </w:r>
       <w:r>
         <w:t xml:space="preserve"> </w:t>
       </w:r>
       <w:r>
-        <w:t xml:space="preserve">is a light-weight package to provide a common interface for occurrence data. It implements abstract and concrete types to define a single occurrence and a collection thereof, and a series of methods allowing any occurrence data provider or data representation to become fully interoperable with the rest of</w:t>
-      </w:r>
-      <w:r>
-        <w:t xml:space="preserve"> </w:t>
-      </w:r>
-      <w:r>
-        <w:rPr>
-          <w:b/>
-          <w:bCs/>
-        </w:rPr>
-        <w:t xml:space="preserve">SDT</w:t>
-      </w:r>
-      <w:r>
-        <w:t xml:space="preserve">. All</w:t>
-      </w:r>
-      <w:r>
-        <w:t xml:space="preserve"> </w:t>
-      </w:r>
-      <w:r>
-        <w:rPr>
-          <w:b/>
-          <w:bCs/>
-        </w:rPr>
-        <w:t xml:space="preserve">SDT</w:t>
-      </w:r>
-      <w:r>
-        <w:t xml:space="preserve"> </w:t>
-      </w:r>
-      <w:r>
-        <w:t xml:space="preserve">methods that handle occurrence data do so through the interface provided by the</w:t>
-      </w:r>
-      <w:r>
-        <w:t xml:space="preserve"> </w:t>
-      </w:r>
-      <w:r>
-        <w:rPr>
-          <w:b/>
-          <w:bCs/>
-        </w:rPr>
-        <w:t xml:space="preserve">OccurrencesInterface</w:t>
-      </w:r>
-      <w:r>
-        <w:t xml:space="preserve"> </w:t>
-      </w:r>
-      <w:r>
-        <w:t xml:space="preserve">package, allowing future data sources to be integrated without the need for new code.</w:t>
+        <w:t xml:space="preserve">interface.</w:t>
       </w:r>
     </w:p>
     <w:p>
@@ -845,23 +1302,110 @@
         <w:pStyle w:val="BodyText"/>
       </w:pPr>
       <w:r>
-        <w:t xml:space="preserve">The</w:t>
-      </w:r>
-      <w:r>
-        <w:t xml:space="preserve"> </w:t>
-      </w:r>
-      <w:r>
-        <w:rPr>
-          <w:b/>
-          <w:bCs/>
-        </w:rPr>
-        <w:t xml:space="preserve">GBIF</w:t>
-      </w:r>
-      <w:r>
-        <w:t xml:space="preserve"> </w:t>
-      </w:r>
-      <w:r>
-        <w:t xml:space="preserve">package offers access to the</w:t>
+        <w:rPr>
+          <w:b/>
+          <w:bCs/>
+        </w:rPr>
+        <w:t xml:space="preserve">SimpleSDMDatasets</w:t>
+      </w:r>
+      <w:r>
+        <w:t xml:space="preserve"> </w:t>
+      </w:r>
+      <w:r>
+        <w:t xml:space="preserve">implements an interface to retrieve and locally store raster data, which can be extended by users to support additional data sources. Tt offers access to a series of common data sources for spatial biodiversity modeling, including the biodiversity mapping project</w:t>
+      </w:r>
+      <w:r>
+        <w:t xml:space="preserve"> </w:t>
+      </w:r>
+      <w:r>
+        <w:t xml:space="preserve">(Jenkins, Pimm, and Joppa 2013)</w:t>
+      </w:r>
+      <w:r>
+        <w:t xml:space="preserve">, the EarthEnv collection for land cover</w:t>
+      </w:r>
+      <w:r>
+        <w:t xml:space="preserve"> </w:t>
+      </w:r>
+      <w:r>
+        <w:t xml:space="preserve">(Tuanmu and Jetz 2014)</w:t>
+      </w:r>
+      <w:r>
+        <w:t xml:space="preserve"> </w:t>
+      </w:r>
+      <w:r>
+        <w:t xml:space="preserve">and habitat heterogeneity</w:t>
+      </w:r>
+      <w:r>
+        <w:t xml:space="preserve"> </w:t>
+      </w:r>
+      <w:r>
+        <w:t xml:space="preserve">(Tuanmu and Jetz 2015)</w:t>
+      </w:r>
+      <w:r>
+        <w:t xml:space="preserve">, Copernicus land cover 100m data</w:t>
+      </w:r>
+      <w:r>
+        <w:t xml:space="preserve"> </w:t>
+      </w:r>
+      <w:r>
+        <w:t xml:space="preserve">(Buchhorn et al. 2020)</w:t>
+      </w:r>
+      <w:r>
+        <w:t xml:space="preserve">, PaleoClim</w:t>
+      </w:r>
+      <w:r>
+        <w:t xml:space="preserve"> </w:t>
+      </w:r>
+      <w:r>
+        <w:t xml:space="preserve">(Brown et al. 2018)</w:t>
+      </w:r>
+      <w:r>
+        <w:t xml:space="preserve"> </w:t>
+      </w:r>
+      <w:r>
+        <w:t xml:space="preserve">data, WorldClim 1 and 2</w:t>
+      </w:r>
+      <w:r>
+        <w:t xml:space="preserve"> </w:t>
+      </w:r>
+      <w:r>
+        <w:t xml:space="preserve">(Fick and Hijmans 2017)</w:t>
+      </w:r>
+      <w:r>
+        <w:t xml:space="preserve"> </w:t>
+      </w:r>
+      <w:r>
+        <w:t xml:space="preserve">and CHELSA 1 and 2</w:t>
+      </w:r>
+      <w:r>
+        <w:t xml:space="preserve"> </w:t>
+      </w:r>
+      <w:r>
+        <w:t xml:space="preserve">(Karger et al. 2017)</w:t>
+      </w:r>
+      <w:r>
+        <w:t xml:space="preserve"> </w:t>
+      </w:r>
+      <w:r>
+        <w:t xml:space="preserve">and their projections under various RCPs and SSPs.</w:t>
+      </w:r>
+    </w:p>
+    <w:p>
+      <w:pPr>
+        <w:pStyle w:val="BodyText"/>
+      </w:pPr>
+      <w:r>
+        <w:rPr>
+          <w:b/>
+          <w:bCs/>
+        </w:rPr>
+        <w:t xml:space="preserve">Phylopic</w:t>
+      </w:r>
+      <w:r>
+        <w:t xml:space="preserve"> </w:t>
+      </w:r>
+      <w:r>
+        <w:t xml:space="preserve">offers a wrapper around the</w:t>
       </w:r>
       <w:r>
         <w:t xml:space="preserve"> </w:t>
@@ -870,38 +1414,38 @@
         <w:rPr>
           <w:rStyle w:val="VerbatimChar"/>
         </w:rPr>
-        <w:t xml:space="preserve">gbif.org</w:t>
-      </w:r>
-      <w:r>
-        <w:t xml:space="preserve"> </w:t>
-      </w:r>
-      <w:r>
-        <w:t xml:space="preserve">streaming API</w:t>
-      </w:r>
-      <w:r>
-        <w:t xml:space="preserve"> </w:t>
-      </w:r>
-      <w:r>
-        <w:t xml:space="preserve">(GBIF: The Global Biodiversity Information Facility 2025)</w:t>
-      </w:r>
-      <w:r>
-        <w:t xml:space="preserve">, including the ability to retrieve, filter, and restart downloads. Although this package provides a rich data representation for occurrence data, all the objects it returns adhere to the</w:t>
-      </w:r>
-      <w:r>
-        <w:t xml:space="preserve"> </w:t>
-      </w:r>
-      <w:r>
-        <w:rPr>
-          <w:b/>
-          <w:bCs/>
-        </w:rPr>
-        <w:t xml:space="preserve">OccurrencesInterface</w:t>
-      </w:r>
-      <w:r>
-        <w:t xml:space="preserve"> </w:t>
-      </w:r>
-      <w:r>
-        <w:t xml:space="preserve">interface.</w:t>
+        <w:t xml:space="preserve">phylopic.org</w:t>
+      </w:r>
+      <w:r>
+        <w:t xml:space="preserve"> </w:t>
+      </w:r>
+      <w:r>
+        <w:t xml:space="preserve">API to download silhouettes for taxonomic entities. It also provides utilities for citation of the downloaded images. Its functionalities are similar to the</w:t>
+      </w:r>
+      <w:r>
+        <w:t xml:space="preserve"> </w:t>
+      </w:r>
+      <w:r>
+        <w:rPr>
+          <w:b/>
+          <w:bCs/>
+        </w:rPr>
+        <w:t xml:space="preserve">rphylopic</w:t>
+      </w:r>
+      <w:r>
+        <w:t xml:space="preserve"> </w:t>
+      </w:r>
+      <w:r>
+        <w:t xml:space="preserve">package</w:t>
+      </w:r>
+      <w:r>
+        <w:t xml:space="preserve"> </w:t>
+      </w:r>
+      <w:r>
+        <w:t xml:space="preserve">(Gearty and Jones 2023)</w:t>
+      </w:r>
+      <w:r>
+        <w:t xml:space="preserve">.</w:t>
       </w:r>
     </w:p>
     <w:p>
@@ -913,88 +1457,22 @@
           <w:b/>
           <w:bCs/>
         </w:rPr>
-        <w:t xml:space="preserve">SimpleSDMDatasets</w:t>
-      </w:r>
-      <w:r>
-        <w:t xml:space="preserve"> </w:t>
-      </w:r>
-      <w:r>
-        <w:t xml:space="preserve">implements an interface to retrieve and locally store raster data, which can be extended by users to support additional data sources. In addition, it offers access to a series of data sources, including the biodiversity mapping project</w:t>
-      </w:r>
-      <w:r>
-        <w:t xml:space="preserve"> </w:t>
-      </w:r>
-      <w:r>
-        <w:t xml:space="preserve">(Jenkins, Pimm, and Joppa 2013)</w:t>
-      </w:r>
-      <w:r>
-        <w:t xml:space="preserve">, the EarthEnv collection for land cover</w:t>
-      </w:r>
-      <w:r>
-        <w:t xml:space="preserve"> </w:t>
-      </w:r>
-      <w:r>
-        <w:t xml:space="preserve">(Tuanmu and Jetz 2014)</w:t>
-      </w:r>
-      <w:r>
-        <w:t xml:space="preserve"> </w:t>
-      </w:r>
-      <w:r>
-        <w:t xml:space="preserve">and habitat heterogeneity</w:t>
-      </w:r>
-      <w:r>
-        <w:t xml:space="preserve"> </w:t>
-      </w:r>
-      <w:r>
-        <w:t xml:space="preserve">(Tuanmu and Jetz 2015)</w:t>
-      </w:r>
-      <w:r>
-        <w:t xml:space="preserve">, Copernicus land cover 100m data</w:t>
-      </w:r>
-      <w:r>
-        <w:t xml:space="preserve"> </w:t>
-      </w:r>
-      <w:r>
-        <w:t xml:space="preserve">(Buchhorn et al. 2020)</w:t>
-      </w:r>
-      <w:r>
-        <w:t xml:space="preserve">, the PaleoClim</w:t>
-      </w:r>
-      <w:r>
-        <w:t xml:space="preserve"> </w:t>
-      </w:r>
-      <w:r>
-        <w:t xml:space="preserve">(Brown et al. 2018)</w:t>
-      </w:r>
-      <w:r>
-        <w:t xml:space="preserve"> </w:t>
-      </w:r>
-      <w:r>
-        <w:t xml:space="preserve">data, the WorldClim 1 and 2 data</w:t>
-      </w:r>
-      <w:r>
-        <w:t xml:space="preserve"> </w:t>
-      </w:r>
-      <w:r>
-        <w:t xml:space="preserve">(Fick and Hijmans 2017)</w:t>
-      </w:r>
-      <w:r>
-        <w:t xml:space="preserve"> </w:t>
-      </w:r>
-      <w:r>
-        <w:t xml:space="preserve">and their projections under various RCPs and SSP, and part of the CHELSA 1 and 2 data</w:t>
-      </w:r>
-      <w:r>
-        <w:t xml:space="preserve"> </w:t>
-      </w:r>
-      <w:r>
-        <w:t xml:space="preserve">(Karger et al. 2017)</w:t>
-      </w:r>
-      <w:r>
-        <w:t xml:space="preserve"> </w:t>
-      </w:r>
-      <w:r>
-        <w:t xml:space="preserve">and their projections under various RCPs and SSPs.</w:t>
+        <w:t xml:space="preserve">Fauxcurrences</w:t>
+      </w:r>
+      <w:r>
+        <w:t xml:space="preserve"> </w:t>
+      </w:r>
+      <w:r>
+        <w:t xml:space="preserve">is inspired by the work of</w:t>
+      </w:r>
+      <w:r>
+        <w:t xml:space="preserve"> </w:t>
+      </w:r>
+      <w:r>
+        <w:t xml:space="preserve">Osborne et al. (2022)</w:t>
+      </w:r>
+      <w:r>
+        <w:t xml:space="preserve">, and allows generating a series of simulated occurrence data that have the same statistical structure as observed ones. The package supports multi-species data, with user-specified weights for conserving intra and inter-specific occurrence distances.</w:t>
       </w:r>
     </w:p>
     <w:p>
@@ -1002,98 +1480,7 @@
         <w:pStyle w:val="BodyText"/>
       </w:pPr>
       <w:r>
-        <w:rPr>
-          <w:b/>
-          <w:bCs/>
-        </w:rPr>
-        <w:t xml:space="preserve">Phylopic</w:t>
-      </w:r>
-      <w:r>
-        <w:t xml:space="preserve"> </w:t>
-      </w:r>
-      <w:r>
-        <w:t xml:space="preserve">offers a wrapper around the</w:t>
-      </w:r>
-      <w:r>
-        <w:t xml:space="preserve"> </w:t>
-      </w:r>
-      <w:r>
-        <w:rPr>
-          <w:rStyle w:val="VerbatimChar"/>
-        </w:rPr>
-        <w:t xml:space="preserve">phylopic.org</w:t>
-      </w:r>
-      <w:r>
-        <w:t xml:space="preserve"> </w:t>
-      </w:r>
-      <w:r>
-        <w:t xml:space="preserve">API to download silhouettes for taxonomic entities. It also provides utilities for citation of the downloaded images. Its functionalities are similar to the</w:t>
-      </w:r>
-      <w:r>
-        <w:t xml:space="preserve"> </w:t>
-      </w:r>
-      <w:r>
-        <w:rPr>
-          <w:b/>
-          <w:bCs/>
-        </w:rPr>
-        <w:t xml:space="preserve">rphylopic</w:t>
-      </w:r>
-      <w:r>
-        <w:t xml:space="preserve"> </w:t>
-      </w:r>
-      <w:r>
-        <w:t xml:space="preserve">package</w:t>
-      </w:r>
-      <w:r>
-        <w:t xml:space="preserve"> </w:t>
-      </w:r>
-      <w:r>
-        <w:t xml:space="preserve">(Gearty and Jones 2023)</w:t>
-      </w:r>
-      <w:r>
-        <w:t xml:space="preserve">.</w:t>
-      </w:r>
-    </w:p>
-    <w:p>
-      <w:pPr>
-        <w:pStyle w:val="BodyText"/>
-      </w:pPr>
-      <w:r>
-        <w:t xml:space="preserve">The</w:t>
-      </w:r>
-      <w:r>
-        <w:t xml:space="preserve"> </w:t>
-      </w:r>
-      <w:r>
-        <w:rPr>
-          <w:b/>
-          <w:bCs/>
-        </w:rPr>
-        <w:t xml:space="preserve">Fauxcurrences</w:t>
-      </w:r>
-      <w:r>
-        <w:t xml:space="preserve"> </w:t>
-      </w:r>
-      <w:r>
-        <w:t xml:space="preserve">packages is inspired by the work of</w:t>
-      </w:r>
-      <w:r>
-        <w:t xml:space="preserve"> </w:t>
-      </w:r>
-      <w:r>
-        <w:t xml:space="preserve">Osborne et al. (2022)</w:t>
-      </w:r>
-      <w:r>
-        <w:t xml:space="preserve">, and allows generating a series of simulated occurrence data that have the same statistical structure as observed ones. The package supports multi-species data, with user-specified weights for conserving intra and inter-specific occurrence distances.</w:t>
-      </w:r>
-    </w:p>
-    <w:p>
-      <w:pPr>
-        <w:pStyle w:val="BodyText"/>
-      </w:pPr>
-      <w:r>
-        <w:t xml:space="preserve">The</w:t>
+        <w:t xml:space="preserve">Finally,</w:t>
       </w:r>
       <w:r>
         <w:t xml:space="preserve"> </w:t>
@@ -1109,7 +1496,31 @@
         <w:t xml:space="preserve"> </w:t>
       </w:r>
       <w:r>
-        <w:t xml:space="preserve">package is aimed at providing tools to use as part of training and education material on species distribution modeling. By providing a series of data transformation (PCA, Whitening, z-score) and classifiers (BIOCLIM, Naive Bayes, logistic regression, and decision trees), it offers the basic elements to demonstrate training and evaluation of SDMs, as well as techniques related to ensembles and bagging. In addition,</w:t>
+        <w:t xml:space="preserve">provides tools for training and education on species distribution modeling. By providing a series of data transformation (PCA, Whitening, z-score) and classifiers (currently BIOCLIM, Naive Bayes, logistic regression, and decision trees), it offers the basic elements to demonstrate training and evaluation of SDMs, as well as techniques related to heterogeneous ensembles and bagging with support for arbitrary consensus</w:t>
+      </w:r>
+      <w:r>
+        <w:t xml:space="preserve"> </w:t>
+      </w:r>
+      <w:r>
+        <w:t xml:space="preserve">(Marmion et al. 2009)</w:t>
+      </w:r>
+      <w:r>
+        <w:t xml:space="preserve"> </w:t>
+      </w:r>
+      <w:r>
+        <w:t xml:space="preserve">and voting</w:t>
+      </w:r>
+      <w:r>
+        <w:t xml:space="preserve"> </w:t>
+      </w:r>
+      <w:r>
+        <w:t xml:space="preserve">(Drake 2014)</w:t>
+      </w:r>
+      <w:r>
+        <w:t xml:space="preserve"> </w:t>
+      </w:r>
+      <w:r>
+        <w:t xml:space="preserve">functions.</w:t>
       </w:r>
       <w:r>
         <w:t xml:space="preserve"> </w:t>
@@ -1125,7 +1536,7 @@
         <w:t xml:space="preserve"> </w:t>
       </w:r>
       <w:r>
-        <w:t xml:space="preserve">promotes the use of interpretable techniques. The package supports regular</w:t>
+        <w:t xml:space="preserve">promotes the use of interpretable techniques: the package supports regular</w:t>
       </w:r>
       <w:r>
         <w:t xml:space="preserve"> </w:t>
@@ -1199,13 +1610,14 @@
       </w:r>
     </w:p>
     <w:bookmarkEnd w:id="26"/>
-    <w:bookmarkStart w:id="27" w:name="software-information"/>
-    <w:p>
-      <w:pPr>
-        <w:pStyle w:val="Heading2"/>
-      </w:pPr>
-      <w:r>
-        <w:t xml:space="preserve">Software information</w:t>
+    <w:bookmarkEnd w:id="27"/>
+    <w:bookmarkStart w:id="52" w:name="illustrative-case-studies"/>
+    <w:p>
+      <w:pPr>
+        <w:pStyle w:val="Heading1"/>
+      </w:pPr>
+      <w:r>
+        <w:t xml:space="preserve">Illustrative case studies</w:t>
       </w:r>
     </w:p>
     <w:p>
@@ -1213,33 +1625,7 @@
         <w:pStyle w:val="FirstParagraph"/>
       </w:pPr>
       <w:r>
-        <w:rPr>
-          <w:b/>
-          <w:bCs/>
-        </w:rPr>
-        <w:t xml:space="preserve">SDT</w:t>
-      </w:r>
-      <w:r>
-        <w:t xml:space="preserve"> </w:t>
-      </w:r>
-      <w:r>
-        <w:t xml:space="preserve">uses the built-in</w:t>
-      </w:r>
-      <w:r>
-        <w:t xml:space="preserve"> </w:t>
-      </w:r>
-      <w:r>
-        <w:rPr>
-          <w:b/>
-          <w:bCs/>
-        </w:rPr>
-        <w:t xml:space="preserve">Julia</w:t>
-      </w:r>
-      <w:r>
-        <w:t xml:space="preserve"> </w:t>
-      </w:r>
-      <w:r>
-        <w:t xml:space="preserve">package manager to ensure that the version of all dependencies are kept up to date. Furthermore, we use strict semantic versioning: major versions correspond to no breaking changes in user-developped code, minor versions increase with additional functionalities, and patch releases cover minor bug fixes or documentation changes. All packages have a</w:t>
+        <w:t xml:space="preserve">In this section, we provide a series of case studies, meant to illustrate the use of the package. The on-line documentation offers longer tutorials, as well as a series of how-to vignettes to illustrate the full scope of what the package allows. The code for each of these case studies is available as fully independent Jupyter notebooks, forming the supplementary material of this article. The example we use throughout is the distribution of</w:t>
       </w:r>
       <w:r>
         <w:t xml:space="preserve"> </w:t>
@@ -1249,367 +1635,6 @@
           <w:i/>
           <w:iCs/>
         </w:rPr>
-        <w:t xml:space="preserve">CHANGELOG</w:t>
-      </w:r>
-      <w:r>
-        <w:t xml:space="preserve"> </w:t>
-      </w:r>
-      <w:r>
-        <w:t xml:space="preserve">file, which documents what changes are included in each release. Following a constructive cost model analysis</w:t>
-      </w:r>
-      <w:r>
-        <w:t xml:space="preserve"> </w:t>
-      </w:r>
-      <w:r>
-        <w:t xml:space="preserve">(Kemerer 1987)</w:t>
-      </w:r>
-      <w:r>
-        <w:t xml:space="preserve"> </w:t>
-      </w:r>
-      <w:r>
-        <w:t xml:space="preserve">of the version described in this publication, the package represents approx. 11k lines of active code (no blank lines, no comments), for an estimated development cost of approx. 325k USD.</w:t>
-      </w:r>
-    </w:p>
-    <w:p>
-      <w:pPr>
-        <w:pStyle w:val="BodyText"/>
-      </w:pPr>
-      <w:r>
-        <w:t xml:space="preserve">This strict reliance on semantic versioning solves the issues of maintaining compatibility when new functionalities are added: all releases in the</w:t>
-      </w:r>
-      <w:r>
-        <w:t xml:space="preserve"> </w:t>
-      </w:r>
-      <w:r>
-        <w:rPr>
-          <w:i/>
-          <w:iCs/>
-        </w:rPr>
-        <w:t xml:space="preserve">v1.x.x</w:t>
-      </w:r>
-      <w:r>
-        <w:t xml:space="preserve"> </w:t>
-      </w:r>
-      <w:r>
-        <w:t xml:space="preserve">branch of</w:t>
-      </w:r>
-      <w:r>
-        <w:t xml:space="preserve"> </w:t>
-      </w:r>
-      <w:r>
-        <w:rPr>
-          <w:b/>
-          <w:bCs/>
-        </w:rPr>
-        <w:t xml:space="preserve">SDT</w:t>
-      </w:r>
-      <w:r>
-        <w:t xml:space="preserve"> </w:t>
-      </w:r>
-      <w:r>
-        <w:t xml:space="preserve">depend on component packages in their respective</w:t>
-      </w:r>
-      <w:r>
-        <w:t xml:space="preserve"> </w:t>
-      </w:r>
-      <w:r>
-        <w:rPr>
-          <w:i/>
-          <w:iCs/>
-        </w:rPr>
-        <w:t xml:space="preserve">v1.x.x</w:t>
-      </w:r>
-      <w:r>
-        <w:t xml:space="preserve"> </w:t>
-      </w:r>
-      <w:r>
-        <w:t xml:space="preserve">branch, and users can benefit from now functionalities without risking to break existing code. This behavior is extensively tested, both using unit tests, and through integration testing generated as part of the online documentation.</w:t>
-      </w:r>
-    </w:p>
-    <w:bookmarkEnd w:id="27"/>
-    <w:bookmarkStart w:id="28" w:name="integration-with-other-packages"/>
-    <w:p>
-      <w:pPr>
-        <w:pStyle w:val="Heading2"/>
-      </w:pPr>
-      <w:r>
-        <w:t xml:space="preserve">Integration with other packages</w:t>
-      </w:r>
-    </w:p>
-    <w:p>
-      <w:pPr>
-        <w:pStyle w:val="FirstParagraph"/>
-      </w:pPr>
-      <w:r>
-        <w:t xml:space="preserve">The</w:t>
-      </w:r>
-      <w:r>
-        <w:t xml:space="preserve"> </w:t>
-      </w:r>
-      <w:r>
-        <w:rPr>
-          <w:b/>
-          <w:bCs/>
-        </w:rPr>
-        <w:t xml:space="preserve">SDT</w:t>
-      </w:r>
-      <w:r>
-        <w:t xml:space="preserve"> </w:t>
-      </w:r>
-      <w:r>
-        <w:t xml:space="preserve">package benefits from close integration with other packages in the</w:t>
-      </w:r>
-      <w:r>
-        <w:t xml:space="preserve"> </w:t>
-      </w:r>
-      <w:r>
-        <w:rPr>
-          <w:b/>
-          <w:bCs/>
-        </w:rPr>
-        <w:t xml:space="preserve">Julia</w:t>
-      </w:r>
-      <w:r>
-        <w:t xml:space="preserve"> </w:t>
-      </w:r>
-      <w:r>
-        <w:t xml:space="preserve">universe. Notably, this includes</w:t>
-      </w:r>
-      <w:r>
-        <w:t xml:space="preserve"> </w:t>
-      </w:r>
-      <w:r>
-        <w:rPr>
-          <w:b/>
-          <w:bCs/>
-        </w:rPr>
-        <w:t xml:space="preserve">Makie</w:t>
-      </w:r>
-      <w:r>
-        <w:t xml:space="preserve"> </w:t>
-      </w:r>
-      <w:r>
-        <w:t xml:space="preserve">(and all related backends, with support for</w:t>
-      </w:r>
-      <w:r>
-        <w:t xml:space="preserve"> </w:t>
-      </w:r>
-      <w:r>
-        <w:rPr>
-          <w:b/>
-          <w:bCs/>
-        </w:rPr>
-        <w:t xml:space="preserve">GeoMakie</w:t>
-      </w:r>
-      <w:r>
-        <w:t xml:space="preserve">) for plotting and interactive data visualisation, where usual plot types are overloaded for both layer and occurrence data. Most data handled by</w:t>
-      </w:r>
-      <w:r>
-        <w:t xml:space="preserve"> </w:t>
-      </w:r>
-      <w:r>
-        <w:rPr>
-          <w:b/>
-          <w:bCs/>
-        </w:rPr>
-        <w:t xml:space="preserve">SDT</w:t>
-      </w:r>
-      <w:r>
-        <w:t xml:space="preserve"> </w:t>
-      </w:r>
-      <w:r>
-        <w:t xml:space="preserve">can be exported using the</w:t>
-      </w:r>
-      <w:r>
-        <w:t xml:space="preserve"> </w:t>
-      </w:r>
-      <w:r>
-        <w:rPr>
-          <w:b/>
-          <w:bCs/>
-        </w:rPr>
-        <w:t xml:space="preserve">Tables</w:t>
-      </w:r>
-      <w:r>
-        <w:t xml:space="preserve"> </w:t>
-      </w:r>
-      <w:r>
-        <w:t xml:space="preserve">interface, which allows data to be consumed by other packages like</w:t>
-      </w:r>
-      <w:r>
-        <w:t xml:space="preserve"> </w:t>
-      </w:r>
-      <w:r>
-        <w:rPr>
-          <w:b/>
-          <w:bCs/>
-        </w:rPr>
-        <w:t xml:space="preserve">DataFrames</w:t>
-      </w:r>
-      <w:r>
-        <w:t xml:space="preserve"> </w:t>
-      </w:r>
-      <w:r>
-        <w:t xml:space="preserve">and</w:t>
-      </w:r>
-      <w:r>
-        <w:t xml:space="preserve"> </w:t>
-      </w:r>
-      <w:r>
-        <w:rPr>
-          <w:b/>
-          <w:bCs/>
-        </w:rPr>
-        <w:t xml:space="preserve">MLJ</w:t>
-      </w:r>
-      <w:r>
-        <w:t xml:space="preserve"> </w:t>
-      </w:r>
-      <w:r>
-        <w:t xml:space="preserve">(Blaom et al. 2020)</w:t>
-      </w:r>
-      <w:r>
-        <w:t xml:space="preserve">, or directly saved as csv files.</w:t>
-      </w:r>
-    </w:p>
-    <w:p>
-      <w:pPr>
-        <w:pStyle w:val="BodyText"/>
-      </w:pPr>
-      <w:r>
-        <w:t xml:space="preserve">Interfaces to internal</w:t>
-      </w:r>
-      <w:r>
-        <w:t xml:space="preserve"> </w:t>
-      </w:r>
-      <w:r>
-        <w:rPr>
-          <w:b/>
-          <w:bCs/>
-        </w:rPr>
-        <w:t xml:space="preserve">Julia</w:t>
-      </w:r>
-      <w:r>
-        <w:t xml:space="preserve"> </w:t>
-      </w:r>
-      <w:r>
-        <w:t xml:space="preserve">methods are also implemented whenever they are pertinent. In particular,</w:t>
-      </w:r>
-      <w:r>
-        <w:t xml:space="preserve"> </w:t>
-      </w:r>
-      <w:r>
-        <w:rPr>
-          <w:b/>
-          <w:bCs/>
-        </w:rPr>
-        <w:t xml:space="preserve">SimpleSDMLayers</w:t>
-      </w:r>
-      <w:r>
-        <w:t xml:space="preserve"> </w:t>
-      </w:r>
-      <w:r>
-        <w:t xml:space="preserve">objects behave like arrays, are iterable, and broadcastable; objects from</w:t>
-      </w:r>
-      <w:r>
-        <w:t xml:space="preserve"> </w:t>
-      </w:r>
-      <w:r>
-        <w:rPr>
-          <w:b/>
-          <w:bCs/>
-        </w:rPr>
-        <w:t xml:space="preserve">OccurrencesInterface</w:t>
-      </w:r>
-      <w:r>
-        <w:t xml:space="preserve"> </w:t>
-      </w:r>
-      <w:r>
-        <w:t xml:space="preserve">behave as arrays and are similarly iterable. The</w:t>
-      </w:r>
-      <w:r>
-        <w:t xml:space="preserve"> </w:t>
-      </w:r>
-      <w:r>
-        <w:rPr>
-          <w:b/>
-          <w:bCs/>
-        </w:rPr>
-        <w:t xml:space="preserve">SDeMo</w:t>
-      </w:r>
-      <w:r>
-        <w:t xml:space="preserve"> </w:t>
-      </w:r>
-      <w:r>
-        <w:t xml:space="preserve">package relies on part of the</w:t>
-      </w:r>
-      <w:r>
-        <w:t xml:space="preserve"> </w:t>
-      </w:r>
-      <w:r>
-        <w:rPr>
-          <w:b/>
-          <w:bCs/>
-        </w:rPr>
-        <w:t xml:space="preserve">StatsAPI</w:t>
-      </w:r>
-      <w:r>
-        <w:t xml:space="preserve"> </w:t>
-      </w:r>
-      <w:r>
-        <w:t xml:space="preserve">interface, allowing to easily define new data transformation and classifier types to support additional features.</w:t>
-      </w:r>
-    </w:p>
-    <w:p>
-      <w:pPr>
-        <w:pStyle w:val="BodyText"/>
-      </w:pPr>
-      <w:r>
-        <w:t xml:space="preserve">Achieving integration with other packages through method overloading and the adherence to well-established interfaces is important, as it increases the chances that additional functionalities external to</w:t>
-      </w:r>
-      <w:r>
-        <w:t xml:space="preserve"> </w:t>
-      </w:r>
-      <w:r>
-        <w:rPr>
-          <w:b/>
-          <w:bCs/>
-        </w:rPr>
-        <w:t xml:space="preserve">SDT</w:t>
-      </w:r>
-      <w:r>
-        <w:t xml:space="preserve"> </w:t>
-      </w:r>
-      <w:r>
-        <w:t xml:space="preserve">can be used directly or fully supported with minimal addition of code.</w:t>
-      </w:r>
-    </w:p>
-    <w:bookmarkEnd w:id="28"/>
-    <w:bookmarkEnd w:id="29"/>
-    <w:bookmarkStart w:id="54" w:name="illustrative-case-studies"/>
-    <w:p>
-      <w:pPr>
-        <w:pStyle w:val="Heading1"/>
-      </w:pPr>
-      <w:r>
-        <w:t xml:space="preserve">Illustrative case studies</w:t>
-      </w:r>
-    </w:p>
-    <w:p>
-      <w:pPr>
-        <w:pStyle w:val="FirstParagraph"/>
-      </w:pPr>
-      <w:r>
-        <w:t xml:space="preserve">In this section, we provide a series of case studies, meant to illustrate the use of the package. The on-line documentation offers longer tutorials, as well as a series of how-to vignettes to illustrate the full scope of what the package allows. The code for each of these case studies is available as fully independent Jupyter notebooks, forming the supplementary material of this article. The example we use throughout is the distribution of</w:t>
-      </w:r>
-      <w:r>
-        <w:t xml:space="preserve"> </w:t>
-      </w:r>
-      <w:r>
-        <w:rPr>
-          <w:i/>
-          <w:iCs/>
-        </w:rPr>
         <w:t xml:space="preserve">Akodon montensis</w:t>
       </w:r>
       <w:r>
@@ -1628,7 +1653,7 @@
         <w:t xml:space="preserve">, in Paraguay. As the notebooks accompanying this article cover the full code required to run these case studies, we do not present code snippets in the main text, and instead focus on explaining which component packages are used in each example.</w:t>
       </w:r>
     </w:p>
-    <w:bookmarkStart w:id="34" w:name="using-data-from-gbif"/>
+    <w:bookmarkStart w:id="32" w:name="using-data-from-gbif"/>
     <w:p>
       <w:pPr>
         <w:pStyle w:val="Heading2"/>
@@ -1701,7 +1726,7 @@
       <w:tr>
         <w:tc>
           <w:tcPr/>
-          <w:bookmarkStart w:id="33" w:name="fig-gbif-phylopic"/>
+          <w:bookmarkStart w:id="31" w:name="fig-gbif-phylopic"/>
           <w:p>
             <w:pPr>
               <w:pStyle w:val="Compact"/>
@@ -1712,18 +1737,18 @@
                 <wp:inline>
                   <wp:extent cx="5334000" cy="3556000"/>
                   <wp:effectExtent b="0" l="0" r="0" t="0"/>
-                  <wp:docPr descr="" title="" id="31" name="Picture"/>
+                  <wp:docPr descr="" title="" id="29" name="Picture"/>
                   <a:graphic>
                     <a:graphicData uri="http://schemas.openxmlformats.org/drawingml/2006/picture">
                       <pic:pic>
                         <pic:nvPicPr>
-                          <pic:cNvPr descr="index_files/figure-docx/appendix-gbif-fig-gbif-phylopic-output-1.png" id="32" name="Picture"/>
+                          <pic:cNvPr descr="index_files/figure-docx/appendix-gbif-fig-gbif-phylopic-output-1.png" id="30" name="Picture"/>
                           <pic:cNvPicPr>
                             <a:picLocks noChangeArrowheads="1" noChangeAspect="1"/>
                           </pic:cNvPicPr>
                         </pic:nvPicPr>
                         <pic:blipFill>
-                          <a:blip r:embed="rId30"/>
+                          <a:blip r:embed="rId28"/>
                           <a:stretch>
                             <a:fillRect/>
                           </a:stretch>
@@ -1776,7 +1801,7 @@
               <w:t xml:space="preserve">. The code to produce this figure is available as Supp. Mat. 1.</w:t>
             </w:r>
           </w:p>
-          <w:bookmarkEnd w:id="33"/>
+          <w:bookmarkEnd w:id="31"/>
         </w:tc>
       </w:tr>
     </w:tbl>
@@ -1852,8 +1877,8 @@
         <w:t xml:space="preserve">functionalities.</w:t>
       </w:r>
     </w:p>
-    <w:bookmarkEnd w:id="34"/>
-    <w:bookmarkStart w:id="39" w:name="landcover-consensus-map"/>
+    <w:bookmarkEnd w:id="32"/>
+    <w:bookmarkStart w:id="37" w:name="landcover-consensus-map"/>
     <w:p>
       <w:pPr>
         <w:pStyle w:val="Heading2"/>
@@ -1978,7 +2003,7 @@
       <w:tr>
         <w:tc>
           <w:tcPr/>
-          <w:bookmarkStart w:id="38" w:name="fig-landcover-consensus"/>
+          <w:bookmarkStart w:id="36" w:name="fig-landcover-consensus"/>
           <w:p>
             <w:pPr>
               <w:pStyle w:val="Compact"/>
@@ -1989,18 +2014,18 @@
                 <wp:inline>
                   <wp:extent cx="5334000" cy="7112000"/>
                   <wp:effectExtent b="0" l="0" r="0" t="0"/>
-                  <wp:docPr descr="" title="" id="36" name="Picture"/>
+                  <wp:docPr descr="" title="" id="34" name="Picture"/>
                   <a:graphic>
                     <a:graphicData uri="http://schemas.openxmlformats.org/drawingml/2006/picture">
                       <pic:pic>
                         <pic:nvPicPr>
-                          <pic:cNvPr descr="index_files/figure-docx/appendix-consensus-fig-landcover-consensus-output-1.png" id="37" name="Picture"/>
+                          <pic:cNvPr descr="index_files/figure-docx/appendix-consensus-fig-landcover-consensus-output-1.png" id="35" name="Picture"/>
                           <pic:cNvPicPr>
                             <a:picLocks noChangeArrowheads="1" noChangeAspect="1"/>
                           </pic:cNvPicPr>
                         </pic:nvPicPr>
                         <pic:blipFill>
-                          <a:blip r:embed="rId35"/>
+                          <a:blip r:embed="rId33"/>
                           <a:stretch>
                             <a:fillRect/>
                           </a:stretch>
@@ -2040,7 +2065,7 @@
               <w:t xml:space="preserve">Figure 3: Land cover consensus (defined as the class with the strongest local representation) in the country of Paraguay. Only the classes that were most abundant in at least one pixel are represented. The code to produce this ﬁgure is available as Supp. Mat. 2.</w:t>
             </w:r>
           </w:p>
-          <w:bookmarkEnd w:id="38"/>
+          <w:bookmarkEnd w:id="36"/>
         </w:tc>
       </w:tr>
     </w:tbl>
@@ -2110,8 +2135,8 @@
         <w:t xml:space="preserve">has methods to calculate the bounding box for all the objects it supports.</w:t>
       </w:r>
     </w:p>
-    <w:bookmarkEnd w:id="39"/>
-    <w:bookmarkStart w:id="48" w:name="training-a-species-distribution-model"/>
+    <w:bookmarkEnd w:id="37"/>
+    <w:bookmarkStart w:id="46" w:name="training-a-species-distribution-model"/>
     <w:p>
       <w:pPr>
         <w:pStyle w:val="Heading2"/>
@@ -2196,7 +2221,7 @@
       <w:tr>
         <w:tc>
           <w:tcPr/>
-          <w:bookmarkStart w:id="43" w:name="fig-sdm-output"/>
+          <w:bookmarkStart w:id="41" w:name="fig-sdm-output"/>
           <w:p>
             <w:pPr>
               <w:pStyle w:val="Compact"/>
@@ -2207,18 +2232,18 @@
                 <wp:inline>
                   <wp:extent cx="5334000" cy="5334000"/>
                   <wp:effectExtent b="0" l="0" r="0" t="0"/>
-                  <wp:docPr descr="" title="" id="41" name="Picture"/>
+                  <wp:docPr descr="" title="" id="39" name="Picture"/>
                   <a:graphic>
                     <a:graphicData uri="http://schemas.openxmlformats.org/drawingml/2006/picture">
                       <pic:pic>
                         <pic:nvPicPr>
-                          <pic:cNvPr descr="index_files/figure-docx/appendix-sdm-fig-sdm-output-output-1.png" id="42" name="Picture"/>
+                          <pic:cNvPr descr="index_files/figure-docx/appendix-sdm-fig-sdm-output-output-1.png" id="40" name="Picture"/>
                           <pic:cNvPicPr>
                             <a:picLocks noChangeArrowheads="1" noChangeAspect="1"/>
                           </pic:cNvPicPr>
                         </pic:nvPicPr>
                         <pic:blipFill>
-                          <a:blip r:embed="rId40"/>
+                          <a:blip r:embed="rId38"/>
                           <a:stretch>
                             <a:fillRect/>
                           </a:stretch>
@@ -2274,7 +2299,7 @@
               <w:t xml:space="preserve">in Paraguay based on a rotation forest trained on GBIF occurrences and the BioClim variables. The predicted range is clipped to the elevational range of the species. The code to produce this ﬁgure is available as Supp. Mat. 3.</w:t>
             </w:r>
           </w:p>
-          <w:bookmarkEnd w:id="43"/>
+          <w:bookmarkEnd w:id="41"/>
         </w:tc>
       </w:tr>
     </w:tbl>
@@ -2300,7 +2325,19 @@
         <w:t xml:space="preserve"> </w:t>
       </w:r>
       <w:r>
-        <w:t xml:space="preserve">the partial and inflated partial responses to the most important variable, as well as the (Monte-Carlo) Shapley values for each prediction in the training set. Because</w:t>
+        <w:t xml:space="preserve">the partial and inflated partial responses to the most important variable (highlighting an interpretable effect of the variable in the model), as well as the (Monte-Carlo) Shapley values</w:t>
+      </w:r>
+      <w:r>
+        <w:t xml:space="preserve"> </w:t>
+      </w:r>
+      <w:r>
+        <w:t xml:space="preserve">(Wadoux, Saby, and Martin 2023; Mesgaran, Cousens, and Webber 2014; Mitchell et al. 2021)</w:t>
+      </w:r>
+      <w:r>
+        <w:t xml:space="preserve"> </w:t>
+      </w:r>
+      <w:r>
+        <w:t xml:space="preserve">for each prediction in the training set. Because</w:t>
       </w:r>
       <w:r>
         <w:t xml:space="preserve"> </w:t>
@@ -2364,7 +2401,7 @@
       <w:tr>
         <w:tc>
           <w:tcPr/>
-          <w:bookmarkStart w:id="47" w:name="fig-sdm-responses"/>
+          <w:bookmarkStart w:id="45" w:name="fig-sdm-responses"/>
           <w:p>
             <w:pPr>
               <w:pStyle w:val="Compact"/>
@@ -2375,18 +2412,18 @@
                 <wp:inline>
                   <wp:extent cx="5334000" cy="3556000"/>
                   <wp:effectExtent b="0" l="0" r="0" t="0"/>
-                  <wp:docPr descr="" title="" id="45" name="Picture"/>
+                  <wp:docPr descr="" title="" id="43" name="Picture"/>
                   <a:graphic>
                     <a:graphicData uri="http://schemas.openxmlformats.org/drawingml/2006/picture">
                       <pic:pic>
                         <pic:nvPicPr>
-                          <pic:cNvPr descr="index_files/figure-docx/appendix-sdm-fig-sdm-responses-output-1.png" id="46" name="Picture"/>
+                          <pic:cNvPr descr="index_files/figure-docx/appendix-sdm-fig-sdm-responses-output-1.png" id="44" name="Picture"/>
                           <pic:cNvPicPr>
                             <a:picLocks noChangeArrowheads="1" noChangeAspect="1"/>
                           </pic:cNvPicPr>
                         </pic:nvPicPr>
                         <pic:blipFill>
-                          <a:blip r:embed="rId44"/>
+                          <a:blip r:embed="rId42"/>
                           <a:stretch>
                             <a:fillRect/>
                           </a:stretch>
@@ -2423,15 +2460,15 @@
               <w:pStyle w:val="ImageCaption"/>
             </w:pPr>
             <w:r>
-              <w:t xml:space="preserve">Figure 5: Partial responses (black) and inflated partial responses (grey) to the most important variable. In addition, the Shapley values for all training data are presented in the same figure (Shapley values were added to the average model prediction to be comparable to partial responses). The code to produce this ﬁgure is available as Supp. Mat. 3.</w:t>
+              <w:t xml:space="preserve">Figure 5: Partial responses (red) and inflated partial responses (grey) to the most important variable. In addition, the Shapley values for all training data are presented in the same figure. Shapley values were added to the average model prediction to be comparable to partial responses. The code to produce this ﬁgure is available as Supp. Mat. 3.</w:t>
             </w:r>
           </w:p>
-          <w:bookmarkEnd w:id="47"/>
+          <w:bookmarkEnd w:id="45"/>
         </w:tc>
       </w:tr>
     </w:tbl>
-    <w:bookmarkEnd w:id="48"/>
-    <w:bookmarkStart w:id="53" w:name="distribution-of-a-virtual-species"/>
+    <w:bookmarkEnd w:id="46"/>
+    <w:bookmarkStart w:id="51" w:name="distribution-of-a-virtual-species"/>
     <w:p>
       <w:pPr>
         <w:pStyle w:val="Heading2"/>
@@ -2507,7 +2544,7 @@
       <w:tr>
         <w:tc>
           <w:tcPr/>
-          <w:bookmarkStart w:id="52" w:name="fig-virtual-species"/>
+          <w:bookmarkStart w:id="50" w:name="fig-virtual-species"/>
           <w:p>
             <w:pPr>
               <w:pStyle w:val="Compact"/>
@@ -2518,18 +2555,18 @@
                 <wp:inline>
                   <wp:extent cx="5334000" cy="5334000"/>
                   <wp:effectExtent b="0" l="0" r="0" t="0"/>
-                  <wp:docPr descr="" title="" id="50" name="Picture"/>
+                  <wp:docPr descr="" title="" id="48" name="Picture"/>
                   <a:graphic>
                     <a:graphicData uri="http://schemas.openxmlformats.org/drawingml/2006/picture">
                       <pic:pic>
                         <pic:nvPicPr>
-                          <pic:cNvPr descr="index_files/figure-docx/appendix-virtualspecies-fig-virtual-species-output-1.png" id="51" name="Picture"/>
+                          <pic:cNvPr descr="index_files/figure-docx/appendix-virtualspecies-fig-virtual-species-output-1.png" id="49" name="Picture"/>
                           <pic:cNvPicPr>
                             <a:picLocks noChangeArrowheads="1" noChangeAspect="1"/>
                           </pic:cNvPicPr>
                         </pic:nvPicPr>
                         <pic:blipFill>
-                          <a:blip r:embed="rId49"/>
+                          <a:blip r:embed="rId47"/>
                           <a:stretch>
                             <a:fillRect/>
                           </a:stretch>
@@ -2583,7 +2620,7 @@
               <w:t xml:space="preserve">. The code to produce this ﬁgure is available as Supp. Mat. 4.</w:t>
             </w:r>
           </w:p>
-          <w:bookmarkEnd w:id="52"/>
+          <w:bookmarkEnd w:id="50"/>
         </w:tc>
       </w:tr>
     </w:tbl>
@@ -2611,9 +2648,9 @@
         <w:t xml:space="preserve">are broadcastable, we can rapidly apply a function (here, the logistic response to the environmental covariate) to each layer, and then multiply the suitabilities together. The last step is facilitated by the fact that most basic arithmetic operations are defined for layers, allowing for example to add, multiply, substract, and divide them by one another.</w:t>
       </w:r>
     </w:p>
-    <w:bookmarkEnd w:id="53"/>
-    <w:bookmarkEnd w:id="54"/>
-    <w:bookmarkStart w:id="123" w:name="conclusion"/>
+    <w:bookmarkEnd w:id="51"/>
+    <w:bookmarkEnd w:id="52"/>
+    <w:bookmarkStart w:id="137" w:name="conclusion"/>
     <w:p>
       <w:pPr>
         <w:pStyle w:val="Heading1"/>
@@ -2755,8 +2792,8 @@
         <w:t xml:space="preserve">: TP is funded by an NSERC Discovery grant, a Discovery Acceleration Supplement grant, and a Wellcome Trust grant (223764/Z/21/Z). MDC is funded by an IVADO Postdoctoral Fellowship.</w:t>
       </w:r>
     </w:p>
-    <w:bookmarkStart w:id="122" w:name="refs"/>
-    <w:bookmarkStart w:id="56" w:name="ref-Araujo2019"/>
+    <w:bookmarkStart w:id="136" w:name="refs"/>
+    <w:bookmarkStart w:id="54" w:name="ref-Araujo2019"/>
     <w:p>
       <w:pPr>
         <w:pStyle w:val="Bibliography"/>
@@ -2789,7 +2826,7 @@
       <w:r>
         <w:t xml:space="preserve"> </w:t>
       </w:r>
-      <w:hyperlink r:id="rId55">
+      <w:hyperlink r:id="rId53">
         <w:r>
           <w:rPr>
             <w:rStyle w:val="Hyperlink"/>
@@ -2801,8 +2838,8 @@
         <w:t xml:space="preserve">.</w:t>
       </w:r>
     </w:p>
-    <w:bookmarkEnd w:id="56"/>
-    <w:bookmarkStart w:id="57" w:name="ref-Bagnall2018"/>
+    <w:bookmarkEnd w:id="54"/>
+    <w:bookmarkStart w:id="55" w:name="ref-Bagnall2018"/>
     <w:p>
       <w:pPr>
         <w:pStyle w:val="Bibliography"/>
@@ -2828,6 +2865,52 @@
       </w:r>
       <w:r>
         <w:t xml:space="preserve">, September.</w:t>
+      </w:r>
+    </w:p>
+    <w:bookmarkEnd w:id="55"/>
+    <w:bookmarkStart w:id="57" w:name="ref-Baker2021"/>
+    <w:p>
+      <w:pPr>
+        <w:pStyle w:val="Bibliography"/>
+      </w:pPr>
+      <w:r>
+        <w:t xml:space="preserve">Baker, David J, Ilya M D Maclean, Martin Goodall, and Kevin J Gaston. 2021.</w:t>
+      </w:r>
+      <w:r>
+        <w:t xml:space="preserve"> </w:t>
+      </w:r>
+      <w:r>
+        <w:t xml:space="preserve">“Species Distribution Modelling Is Needed to Support Ecological Impact Assessments.”</w:t>
+      </w:r>
+      <w:r>
+        <w:t xml:space="preserve"> </w:t>
+      </w:r>
+      <w:r>
+        <w:rPr>
+          <w:i/>
+          <w:iCs/>
+        </w:rPr>
+        <w:t xml:space="preserve">The Journal of Applied Ecology</w:t>
+      </w:r>
+      <w:r>
+        <w:t xml:space="preserve"> </w:t>
+      </w:r>
+      <w:r>
+        <w:t xml:space="preserve">58 (January): 21–26.</w:t>
+      </w:r>
+      <w:r>
+        <w:t xml:space="preserve"> </w:t>
+      </w:r>
+      <w:hyperlink r:id="rId56">
+        <w:r>
+          <w:rPr>
+            <w:rStyle w:val="Hyperlink"/>
+          </w:rPr>
+          <w:t xml:space="preserve">https://doi.org/10.1111/1365-2664.13782</w:t>
+        </w:r>
+      </w:hyperlink>
+      <w:r>
+        <w:t xml:space="preserve">.</w:t>
       </w:r>
     </w:p>
     <w:bookmarkEnd w:id="57"/>
@@ -2975,13 +3058,13 @@
       </w:r>
     </w:p>
     <w:bookmarkEnd w:id="63"/>
-    <w:bookmarkStart w:id="65" w:name="ref-Brown2018"/>
+    <w:bookmarkStart w:id="65" w:name="ref-Bouchet-Valat2023"/>
     <w:p>
       <w:pPr>
         <w:pStyle w:val="Bibliography"/>
       </w:pPr>
       <w:r>
-        <w:t xml:space="preserve">Brown, Jason L, Daniel J Hill, Aisling M Dolan, Ana C Carnaval, and Alan M Haywood. 2018.</w:t>
+        <w:t xml:space="preserve">Bouchet-Valat, Milan, and Bogumi Kamiński. 2023.</w:t>
       </w:r>
       <w:r>
         <w:t xml:space="preserve"> </w:t>
@@ -2990,10 +3073,10 @@
         <w:t xml:space="preserve">“</w:t>
       </w:r>
       <w:r>
-        <w:t xml:space="preserve">PaleoClim</w:t>
-      </w:r>
-      <w:r>
-        <w:t xml:space="preserve">, High Spatial Resolution Paleoclimate Surfaces for Global Land Areas.”</w:t>
+        <w:t xml:space="preserve">DataFrames</w:t>
+      </w:r>
+      <w:r>
+        <w:t xml:space="preserve">.jl: Flexible and Fast Tabular Data in</w:t>
       </w:r>
       <w:r>
         <w:t xml:space="preserve"> </w:t>
@@ -3003,6 +3086,71 @@
           <w:i/>
           <w:iCs/>
         </w:rPr>
+        <w:t xml:space="preserve">Julia</w:t>
+      </w:r>
+      <w:r>
+        <w:t xml:space="preserve">.”</w:t>
+      </w:r>
+      <w:r>
+        <w:t xml:space="preserve"> </w:t>
+      </w:r>
+      <w:r>
+        <w:rPr>
+          <w:i/>
+          <w:iCs/>
+        </w:rPr>
+        <w:t xml:space="preserve">Journal of Statistical Software</w:t>
+      </w:r>
+      <w:r>
+        <w:t xml:space="preserve"> </w:t>
+      </w:r>
+      <w:r>
+        <w:t xml:space="preserve">107.</w:t>
+      </w:r>
+      <w:r>
+        <w:t xml:space="preserve"> </w:t>
+      </w:r>
+      <w:hyperlink r:id="rId64">
+        <w:r>
+          <w:rPr>
+            <w:rStyle w:val="Hyperlink"/>
+          </w:rPr>
+          <w:t xml:space="preserve">https://doi.org/10.18637/jss.v107.i04</w:t>
+        </w:r>
+      </w:hyperlink>
+      <w:r>
+        <w:t xml:space="preserve">.</w:t>
+      </w:r>
+    </w:p>
+    <w:bookmarkEnd w:id="65"/>
+    <w:bookmarkStart w:id="67" w:name="ref-Brown2018"/>
+    <w:p>
+      <w:pPr>
+        <w:pStyle w:val="Bibliography"/>
+      </w:pPr>
+      <w:r>
+        <w:t xml:space="preserve">Brown, Jason L, Daniel J Hill, Aisling M Dolan, Ana C Carnaval, and Alan M Haywood. 2018.</w:t>
+      </w:r>
+      <w:r>
+        <w:t xml:space="preserve"> </w:t>
+      </w:r>
+      <w:r>
+        <w:t xml:space="preserve">“</w:t>
+      </w:r>
+      <w:r>
+        <w:t xml:space="preserve">PaleoClim</w:t>
+      </w:r>
+      <w:r>
+        <w:t xml:space="preserve">, High Spatial Resolution Paleoclimate Surfaces for Global Land Areas.”</w:t>
+      </w:r>
+      <w:r>
+        <w:t xml:space="preserve"> </w:t>
+      </w:r>
+      <w:r>
+        <w:rPr>
+          <w:i/>
+          <w:iCs/>
+        </w:rPr>
         <w:t xml:space="preserve">Scientific Data</w:t>
       </w:r>
       <w:r>
@@ -3014,7 +3162,7 @@
       <w:r>
         <w:t xml:space="preserve"> </w:t>
       </w:r>
-      <w:hyperlink r:id="rId64">
+      <w:hyperlink r:id="rId66">
         <w:r>
           <w:rPr>
             <w:rStyle w:val="Hyperlink"/>
@@ -3026,8 +3174,8 @@
         <w:t xml:space="preserve">.</w:t>
       </w:r>
     </w:p>
-    <w:bookmarkEnd w:id="65"/>
-    <w:bookmarkStart w:id="67" w:name="ref-Buchhorn2020"/>
+    <w:bookmarkEnd w:id="67"/>
+    <w:bookmarkStart w:id="69" w:name="ref-Buchhorn2020"/>
     <w:p>
       <w:pPr>
         <w:pStyle w:val="Bibliography"/>
@@ -3059,7 +3207,7 @@
       <w:r>
         <w:t xml:space="preserve"> </w:t>
       </w:r>
-      <w:hyperlink r:id="rId66">
+      <w:hyperlink r:id="rId68">
         <w:r>
           <w:rPr>
             <w:rStyle w:val="Hyperlink"/>
@@ -3071,8 +3219,8 @@
         <w:t xml:space="preserve">.</w:t>
       </w:r>
     </w:p>
-    <w:bookmarkEnd w:id="67"/>
-    <w:bookmarkStart w:id="69" w:name="ref-Burgos2021"/>
+    <w:bookmarkEnd w:id="69"/>
+    <w:bookmarkStart w:id="71" w:name="ref-Burgos2021"/>
     <w:p>
       <w:pPr>
         <w:pStyle w:val="Bibliography"/>
@@ -3105,7 +3253,7 @@
       <w:r>
         <w:t xml:space="preserve"> </w:t>
       </w:r>
-      <w:hyperlink r:id="rId68">
+      <w:hyperlink r:id="rId70">
         <w:r>
           <w:rPr>
             <w:rStyle w:val="Hyperlink"/>
@@ -3117,35 +3265,20 @@
         <w:t xml:space="preserve">.</w:t>
       </w:r>
     </w:p>
-    <w:bookmarkEnd w:id="69"/>
-    <w:bookmarkStart w:id="71" w:name="ref-Dansereau2021"/>
+    <w:bookmarkEnd w:id="71"/>
+    <w:bookmarkStart w:id="73" w:name="ref-Danisch2021"/>
     <w:p>
       <w:pPr>
         <w:pStyle w:val="Bibliography"/>
       </w:pPr>
       <w:r>
-        <w:t xml:space="preserve">Dansereau, Gabriel, and Timothée Poisot. 2021.</w:t>
-      </w:r>
-      <w:r>
-        <w:t xml:space="preserve"> </w:t>
-      </w:r>
-      <w:r>
-        <w:t xml:space="preserve">“</w:t>
-      </w:r>
-      <w:r>
-        <w:t xml:space="preserve">SimpleSDMLayers</w:t>
-      </w:r>
-      <w:r>
-        <w:t xml:space="preserve">.jl and</w:t>
-      </w:r>
-      <w:r>
-        <w:t xml:space="preserve"> </w:t>
-      </w:r>
-      <w:r>
-        <w:t xml:space="preserve">GBIF</w:t>
-      </w:r>
-      <w:r>
-        <w:t xml:space="preserve">.jl: A Framework for Species Distribution Modeling in Julia.”</w:t>
+        <w:t xml:space="preserve">Danisch, Simon, and Julius Krumbiegel. 2021.</w:t>
+      </w:r>
+      <w:r>
+        <w:t xml:space="preserve"> </w:t>
+      </w:r>
+      <w:r>
+        <w:t xml:space="preserve">“Makie.jl: Flexible High-Performance Data Visualization for Julia.”</w:t>
       </w:r>
       <w:r>
         <w:t xml:space="preserve"> </w:t>
@@ -3161,12 +3294,73 @@
         <w:t xml:space="preserve"> </w:t>
       </w:r>
       <w:r>
+        <w:t xml:space="preserve">6 (September): 3349.</w:t>
+      </w:r>
+      <w:r>
+        <w:t xml:space="preserve"> </w:t>
+      </w:r>
+      <w:hyperlink r:id="rId72">
+        <w:r>
+          <w:rPr>
+            <w:rStyle w:val="Hyperlink"/>
+          </w:rPr>
+          <w:t xml:space="preserve">https://doi.org/10.21105/joss.03349</w:t>
+        </w:r>
+      </w:hyperlink>
+      <w:r>
+        <w:t xml:space="preserve">.</w:t>
+      </w:r>
+    </w:p>
+    <w:bookmarkEnd w:id="73"/>
+    <w:bookmarkStart w:id="75" w:name="ref-Dansereau2021"/>
+    <w:p>
+      <w:pPr>
+        <w:pStyle w:val="Bibliography"/>
+      </w:pPr>
+      <w:r>
+        <w:t xml:space="preserve">Dansereau, Gabriel, and Timothée Poisot. 2021.</w:t>
+      </w:r>
+      <w:r>
+        <w:t xml:space="preserve"> </w:t>
+      </w:r>
+      <w:r>
+        <w:t xml:space="preserve">“</w:t>
+      </w:r>
+      <w:r>
+        <w:t xml:space="preserve">SimpleSDMLayers</w:t>
+      </w:r>
+      <w:r>
+        <w:t xml:space="preserve">.jl and</w:t>
+      </w:r>
+      <w:r>
+        <w:t xml:space="preserve"> </w:t>
+      </w:r>
+      <w:r>
+        <w:t xml:space="preserve">GBIF</w:t>
+      </w:r>
+      <w:r>
+        <w:t xml:space="preserve">.jl: A Framework for Species Distribution Modeling in Julia.”</w:t>
+      </w:r>
+      <w:r>
+        <w:t xml:space="preserve"> </w:t>
+      </w:r>
+      <w:r>
+        <w:rPr>
+          <w:i/>
+          <w:iCs/>
+        </w:rPr>
+        <w:t xml:space="preserve">Journal of Open Source Software</w:t>
+      </w:r>
+      <w:r>
+        <w:t xml:space="preserve"> </w:t>
+      </w:r>
+      <w:r>
         <w:t xml:space="preserve">6 (January): 2872.</w:t>
       </w:r>
       <w:r>
         <w:t xml:space="preserve"> </w:t>
       </w:r>
-      <w:hyperlink r:id="rId70">
+      <w:hyperlink r:id="rId74">
         <w:r>
           <w:rPr>
             <w:rStyle w:val="Hyperlink"/>
@@ -3178,20 +3372,20 @@
         <w:t xml:space="preserve">.</w:t>
       </w:r>
     </w:p>
-    <w:bookmarkEnd w:id="71"/>
-    <w:bookmarkStart w:id="73" w:name="ref-Elith2005"/>
+    <w:bookmarkEnd w:id="75"/>
+    <w:bookmarkStart w:id="77" w:name="ref-Drake2014"/>
     <w:p>
       <w:pPr>
         <w:pStyle w:val="Bibliography"/>
       </w:pPr>
       <w:r>
-        <w:t xml:space="preserve">Elith, Jane, Simon Ferrier, Falk Huettmann, and John Leathwick. 2005.</w:t>
-      </w:r>
-      <w:r>
-        <w:t xml:space="preserve"> </w:t>
-      </w:r>
-      <w:r>
-        <w:t xml:space="preserve">“The Evaluation Strip: A New and Robust Method for Plotting Predicted Responses from Species Distribution Models.”</w:t>
+        <w:t xml:space="preserve">Drake, John M. 2014.</w:t>
+      </w:r>
+      <w:r>
+        <w:t xml:space="preserve"> </w:t>
+      </w:r>
+      <w:r>
+        <w:t xml:space="preserve">“Ensemble Algorithms for Ecological Niche Modeling from Presence‐background and Presence‐only Data.”</w:t>
       </w:r>
       <w:r>
         <w:t xml:space="preserve"> </w:t>
@@ -3201,6 +3395,52 @@
           <w:i/>
           <w:iCs/>
         </w:rPr>
+        <w:t xml:space="preserve">Ecosphere (Washington, D.C)</w:t>
+      </w:r>
+      <w:r>
+        <w:t xml:space="preserve"> </w:t>
+      </w:r>
+      <w:r>
+        <w:t xml:space="preserve">5 (June): 1–16.</w:t>
+      </w:r>
+      <w:r>
+        <w:t xml:space="preserve"> </w:t>
+      </w:r>
+      <w:hyperlink r:id="rId76">
+        <w:r>
+          <w:rPr>
+            <w:rStyle w:val="Hyperlink"/>
+          </w:rPr>
+          <w:t xml:space="preserve">https://doi.org/10.1890/es13-00202.1</w:t>
+        </w:r>
+      </w:hyperlink>
+      <w:r>
+        <w:t xml:space="preserve">.</w:t>
+      </w:r>
+    </w:p>
+    <w:bookmarkEnd w:id="77"/>
+    <w:bookmarkStart w:id="79" w:name="ref-Elith2005"/>
+    <w:p>
+      <w:pPr>
+        <w:pStyle w:val="Bibliography"/>
+      </w:pPr>
+      <w:r>
+        <w:t xml:space="preserve">Elith, Jane, Simon Ferrier, Falk Huettmann, and John Leathwick. 2005.</w:t>
+      </w:r>
+      <w:r>
+        <w:t xml:space="preserve"> </w:t>
+      </w:r>
+      <w:r>
+        <w:t xml:space="preserve">“The Evaluation Strip: A New and Robust Method for Plotting Predicted Responses from Species Distribution Models.”</w:t>
+      </w:r>
+      <w:r>
+        <w:t xml:space="preserve"> </w:t>
+      </w:r>
+      <w:r>
+        <w:rPr>
+          <w:i/>
+          <w:iCs/>
+        </w:rPr>
         <w:t xml:space="preserve">Ecological Modelling</w:t>
       </w:r>
       <w:r>
@@ -3212,7 +3452,7 @@
       <w:r>
         <w:t xml:space="preserve"> </w:t>
       </w:r>
-      <w:hyperlink r:id="rId72">
+      <w:hyperlink r:id="rId78">
         <w:r>
           <w:rPr>
             <w:rStyle w:val="Hyperlink"/>
@@ -3224,8 +3464,8 @@
         <w:t xml:space="preserve">.</w:t>
       </w:r>
     </w:p>
-    <w:bookmarkEnd w:id="73"/>
-    <w:bookmarkStart w:id="75" w:name="ref-Elith2009"/>
+    <w:bookmarkEnd w:id="79"/>
+    <w:bookmarkStart w:id="81" w:name="ref-Elith2009"/>
     <w:p>
       <w:pPr>
         <w:pStyle w:val="Bibliography"/>
@@ -3258,7 +3498,7 @@
       <w:r>
         <w:t xml:space="preserve"> </w:t>
       </w:r>
-      <w:hyperlink r:id="rId74">
+      <w:hyperlink r:id="rId80">
         <w:r>
           <w:rPr>
             <w:rStyle w:val="Hyperlink"/>
@@ -3270,8 +3510,50 @@
         <w:t xml:space="preserve">.</w:t>
       </w:r>
     </w:p>
-    <w:bookmarkEnd w:id="75"/>
-    <w:bookmarkStart w:id="77" w:name="ref-Fick2017"/>
+    <w:bookmarkEnd w:id="81"/>
+    <w:bookmarkStart w:id="83" w:name="ref-Evenden2024"/>
+    <w:p>
+      <w:pPr>
+        <w:pStyle w:val="Bibliography"/>
+      </w:pPr>
+      <w:r>
+        <w:t xml:space="preserve">Evenden, Gerald I, Even Rouault, Frank Warmerdam, Kristian Evers, Thomas Knudsen, Howard Butler, Mike W Taves, et al. 2024.</w:t>
+      </w:r>
+      <w:r>
+        <w:t xml:space="preserve"> </w:t>
+      </w:r>
+      <w:r>
+        <w:t xml:space="preserve">“</w:t>
+      </w:r>
+      <w:r>
+        <w:t xml:space="preserve">PROJ</w:t>
+      </w:r>
+      <w:r>
+        <w:t xml:space="preserve">.”</w:t>
+      </w:r>
+      <w:r>
+        <w:t xml:space="preserve"> </w:t>
+      </w:r>
+      <w:r>
+        <w:t xml:space="preserve">Computer software. Zenodo.</w:t>
+      </w:r>
+      <w:r>
+        <w:t xml:space="preserve"> </w:t>
+      </w:r>
+      <w:hyperlink r:id="rId82">
+        <w:r>
+          <w:rPr>
+            <w:rStyle w:val="Hyperlink"/>
+          </w:rPr>
+          <w:t xml:space="preserve">https://doi.org/10.5281/ZENODO.5884394</w:t>
+        </w:r>
+      </w:hyperlink>
+      <w:r>
+        <w:t xml:space="preserve">.</w:t>
+      </w:r>
+    </w:p>
+    <w:bookmarkEnd w:id="83"/>
+    <w:bookmarkStart w:id="85" w:name="ref-Fick2017"/>
     <w:p>
       <w:pPr>
         <w:pStyle w:val="Bibliography"/>
@@ -3358,7 +3640,7 @@
       <w:r>
         <w:t xml:space="preserve"> </w:t>
       </w:r>
-      <w:hyperlink r:id="rId76">
+      <w:hyperlink r:id="rId84">
         <w:r>
           <w:rPr>
             <w:rStyle w:val="Hyperlink"/>
@@ -3370,8 +3652,8 @@
         <w:t xml:space="preserve">.</w:t>
       </w:r>
     </w:p>
-    <w:bookmarkEnd w:id="77"/>
-    <w:bookmarkStart w:id="78" w:name="X63588ffb995421e03dc2128c0a41955b7b3ee41"/>
+    <w:bookmarkEnd w:id="85"/>
+    <w:bookmarkStart w:id="86" w:name="X63588ffb995421e03dc2128c0a41955b7b3ee41"/>
     <w:p>
       <w:pPr>
         <w:pStyle w:val="Bibliography"/>
@@ -3399,8 +3681,8 @@
         <w:t xml:space="preserve"> 2025.</w:t>
       </w:r>
     </w:p>
-    <w:bookmarkEnd w:id="78"/>
-    <w:bookmarkStart w:id="80" w:name="ref-Gearty2023"/>
+    <w:bookmarkEnd w:id="86"/>
+    <w:bookmarkStart w:id="88" w:name="ref-Gearty2023"/>
     <w:p>
       <w:pPr>
         <w:pStyle w:val="Bibliography"/>
@@ -3457,7 +3739,7 @@
       <w:r>
         <w:t xml:space="preserve"> </w:t>
       </w:r>
-      <w:hyperlink r:id="rId79">
+      <w:hyperlink r:id="rId87">
         <w:r>
           <w:rPr>
             <w:rStyle w:val="Hyperlink"/>
@@ -3469,8 +3751,8 @@
         <w:t xml:space="preserve">.</w:t>
       </w:r>
     </w:p>
-    <w:bookmarkEnd w:id="80"/>
-    <w:bookmarkStart w:id="82" w:name="ref-Gonzalez2023"/>
+    <w:bookmarkEnd w:id="88"/>
+    <w:bookmarkStart w:id="90" w:name="ref-Gonzalez2023"/>
     <w:p>
       <w:pPr>
         <w:pStyle w:val="Bibliography"/>
@@ -3500,7 +3782,7 @@
       <w:r>
         <w:t xml:space="preserve"> </w:t>
       </w:r>
-      <w:hyperlink r:id="rId81">
+      <w:hyperlink r:id="rId89">
         <w:r>
           <w:rPr>
             <w:rStyle w:val="Hyperlink"/>
@@ -3512,8 +3794,8 @@
         <w:t xml:space="preserve">.</w:t>
       </w:r>
     </w:p>
-    <w:bookmarkEnd w:id="82"/>
-    <w:bookmarkStart w:id="84" w:name="ref-Griffith2024"/>
+    <w:bookmarkEnd w:id="90"/>
+    <w:bookmarkStart w:id="92" w:name="ref-Griffith2024"/>
     <w:p>
       <w:pPr>
         <w:pStyle w:val="Bibliography"/>
@@ -3545,7 +3827,7 @@
       <w:r>
         <w:t xml:space="preserve"> </w:t>
       </w:r>
-      <w:hyperlink r:id="rId83">
+      <w:hyperlink r:id="rId91">
         <w:r>
           <w:rPr>
             <w:rStyle w:val="Hyperlink"/>
@@ -3557,20 +3839,20 @@
         <w:t xml:space="preserve">.</w:t>
       </w:r>
     </w:p>
-    <w:bookmarkEnd w:id="84"/>
-    <w:bookmarkStart w:id="86" w:name="ref-Hirzel2001"/>
+    <w:bookmarkEnd w:id="92"/>
+    <w:bookmarkStart w:id="94" w:name="ref-Guisan2013-ps"/>
     <w:p>
       <w:pPr>
         <w:pStyle w:val="Bibliography"/>
       </w:pPr>
       <w:r>
-        <w:t xml:space="preserve">Hirzel, A H, V Helfer, and F Metral. 2001.</w:t>
-      </w:r>
-      <w:r>
-        <w:t xml:space="preserve"> </w:t>
-      </w:r>
-      <w:r>
-        <w:t xml:space="preserve">“Assessing Habitat-Suitability Models with a Virtual Species.”</w:t>
+        <w:t xml:space="preserve">Guisan, Antoine, Reid Tingley, John B Baumgartner, Ilona Naujokaitis-Lewis, Patricia R Sutcliffe, Ayesha I T Tulloch, Tracey J Regan, et al. 2013.</w:t>
+      </w:r>
+      <w:r>
+        <w:t xml:space="preserve"> </w:t>
+      </w:r>
+      <w:r>
+        <w:t xml:space="preserve">“Predicting Species Distributions for Conservation Decisions.”</w:t>
       </w:r>
       <w:r>
         <w:t xml:space="preserve"> </w:t>
@@ -3580,6 +3862,52 @@
           <w:i/>
           <w:iCs/>
         </w:rPr>
+        <w:t xml:space="preserve">Ecology Letters</w:t>
+      </w:r>
+      <w:r>
+        <w:t xml:space="preserve"> </w:t>
+      </w:r>
+      <w:r>
+        <w:t xml:space="preserve">16 (December): 1424–35.</w:t>
+      </w:r>
+      <w:r>
+        <w:t xml:space="preserve"> </w:t>
+      </w:r>
+      <w:hyperlink r:id="rId93">
+        <w:r>
+          <w:rPr>
+            <w:rStyle w:val="Hyperlink"/>
+          </w:rPr>
+          <w:t xml:space="preserve">https://doi.org/10.1111/ele.12189</w:t>
+        </w:r>
+      </w:hyperlink>
+      <w:r>
+        <w:t xml:space="preserve">.</w:t>
+      </w:r>
+    </w:p>
+    <w:bookmarkEnd w:id="94"/>
+    <w:bookmarkStart w:id="96" w:name="ref-Hirzel2001"/>
+    <w:p>
+      <w:pPr>
+        <w:pStyle w:val="Bibliography"/>
+      </w:pPr>
+      <w:r>
+        <w:t xml:space="preserve">Hirzel, A H, V Helfer, and F Metral. 2001.</w:t>
+      </w:r>
+      <w:r>
+        <w:t xml:space="preserve"> </w:t>
+      </w:r>
+      <w:r>
+        <w:t xml:space="preserve">“Assessing Habitat-Suitability Models with a Virtual Species.”</w:t>
+      </w:r>
+      <w:r>
+        <w:t xml:space="preserve"> </w:t>
+      </w:r>
+      <w:r>
+        <w:rPr>
+          <w:i/>
+          <w:iCs/>
+        </w:rPr>
         <w:t xml:space="preserve">Ecological Modelling</w:t>
       </w:r>
       <w:r>
@@ -3591,7 +3919,7 @@
       <w:r>
         <w:t xml:space="preserve"> </w:t>
       </w:r>
-      <w:hyperlink r:id="rId85">
+      <w:hyperlink r:id="rId95">
         <w:r>
           <w:rPr>
             <w:rStyle w:val="Hyperlink"/>
@@ -3603,8 +3931,8 @@
         <w:t xml:space="preserve">.</w:t>
       </w:r>
     </w:p>
-    <w:bookmarkEnd w:id="86"/>
-    <w:bookmarkStart w:id="88" w:name="ref-Jenkins2013"/>
+    <w:bookmarkEnd w:id="96"/>
+    <w:bookmarkStart w:id="98" w:name="ref-Jenkins2013"/>
     <w:p>
       <w:pPr>
         <w:pStyle w:val="Bibliography"/>
@@ -3637,7 +3965,7 @@
       <w:r>
         <w:t xml:space="preserve"> </w:t>
       </w:r>
-      <w:hyperlink r:id="rId87">
+      <w:hyperlink r:id="rId97">
         <w:r>
           <w:rPr>
             <w:rStyle w:val="Hyperlink"/>
@@ -3649,8 +3977,8 @@
         <w:t xml:space="preserve">.</w:t>
       </w:r>
     </w:p>
-    <w:bookmarkEnd w:id="88"/>
-    <w:bookmarkStart w:id="90" w:name="ref-Karger2017"/>
+    <w:bookmarkEnd w:id="98"/>
+    <w:bookmarkStart w:id="100" w:name="ref-Karger2017"/>
     <w:p>
       <w:pPr>
         <w:pStyle w:val="Bibliography"/>
@@ -3683,7 +4011,7 @@
       <w:r>
         <w:t xml:space="preserve"> </w:t>
       </w:r>
-      <w:hyperlink r:id="rId89">
+      <w:hyperlink r:id="rId99">
         <w:r>
           <w:rPr>
             <w:rStyle w:val="Hyperlink"/>
@@ -3695,8 +4023,8 @@
         <w:t xml:space="preserve">.</w:t>
       </w:r>
     </w:p>
-    <w:bookmarkEnd w:id="90"/>
-    <w:bookmarkStart w:id="91" w:name="ref-Karimi2019"/>
+    <w:bookmarkEnd w:id="100"/>
+    <w:bookmarkStart w:id="101" w:name="ref-Karimi2019"/>
     <w:p>
       <w:pPr>
         <w:pStyle w:val="Bibliography"/>
@@ -3724,8 +4052,8 @@
         <w:t xml:space="preserve">, May.</w:t>
       </w:r>
     </w:p>
-    <w:bookmarkEnd w:id="91"/>
-    <w:bookmarkStart w:id="93" w:name="ref-Kass2024-vy"/>
+    <w:bookmarkEnd w:id="101"/>
+    <w:bookmarkStart w:id="103" w:name="ref-Kass2024-vy"/>
     <w:p>
       <w:pPr>
         <w:pStyle w:val="Bibliography"/>
@@ -3755,7 +4083,7 @@
       <w:r>
         <w:t xml:space="preserve"> </w:t>
       </w:r>
-      <w:hyperlink r:id="rId92">
+      <w:hyperlink r:id="rId102">
         <w:r>
           <w:rPr>
             <w:rStyle w:val="Hyperlink"/>
@@ -3767,8 +4095,8 @@
         <w:t xml:space="preserve">.</w:t>
       </w:r>
     </w:p>
-    <w:bookmarkEnd w:id="93"/>
-    <w:bookmarkStart w:id="95" w:name="ref-Kellner2025"/>
+    <w:bookmarkEnd w:id="103"/>
+    <w:bookmarkStart w:id="105" w:name="ref-Kellner2025"/>
     <w:p>
       <w:pPr>
         <w:pStyle w:val="Bibliography"/>
@@ -3813,7 +4141,7 @@
       <w:r>
         <w:t xml:space="preserve"> </w:t>
       </w:r>
-      <w:hyperlink r:id="rId94">
+      <w:hyperlink r:id="rId104">
         <w:r>
           <w:rPr>
             <w:rStyle w:val="Hyperlink"/>
@@ -3825,8 +4153,8 @@
         <w:t xml:space="preserve">.</w:t>
       </w:r>
     </w:p>
-    <w:bookmarkEnd w:id="95"/>
-    <w:bookmarkStart w:id="97" w:name="ref-Kemerer1987"/>
+    <w:bookmarkEnd w:id="105"/>
+    <w:bookmarkStart w:id="107" w:name="ref-Kemerer1987"/>
     <w:p>
       <w:pPr>
         <w:pStyle w:val="Bibliography"/>
@@ -3859,7 +4187,7 @@
       <w:r>
         <w:t xml:space="preserve"> </w:t>
       </w:r>
-      <w:hyperlink r:id="rId96">
+      <w:hyperlink r:id="rId106">
         <w:r>
           <w:rPr>
             <w:rStyle w:val="Hyperlink"/>
@@ -3871,8 +4199,8 @@
         <w:t xml:space="preserve">.</w:t>
       </w:r>
     </w:p>
-    <w:bookmarkEnd w:id="97"/>
-    <w:bookmarkStart w:id="99" w:name="ref-Leroy2016"/>
+    <w:bookmarkEnd w:id="107"/>
+    <w:bookmarkStart w:id="109" w:name="ref-Leroy2016"/>
     <w:p>
       <w:pPr>
         <w:pStyle w:val="Bibliography"/>
@@ -3917,7 +4245,7 @@
       <w:r>
         <w:t xml:space="preserve"> </w:t>
       </w:r>
-      <w:hyperlink r:id="rId98">
+      <w:hyperlink r:id="rId108">
         <w:r>
           <w:rPr>
             <w:rStyle w:val="Hyperlink"/>
@@ -3929,20 +4257,20 @@
         <w:t xml:space="preserve">.</w:t>
       </w:r>
     </w:p>
-    <w:bookmarkEnd w:id="99"/>
-    <w:bookmarkStart w:id="101" w:name="ref-Mesgaran2014"/>
+    <w:bookmarkEnd w:id="109"/>
+    <w:bookmarkStart w:id="111" w:name="ref-Marmion2009"/>
     <w:p>
       <w:pPr>
         <w:pStyle w:val="Bibliography"/>
       </w:pPr>
       <w:r>
-        <w:t xml:space="preserve">Mesgaran, Mohsen B, Roger D Cousens, and Bruce L Webber. 2014.</w:t>
-      </w:r>
-      <w:r>
-        <w:t xml:space="preserve"> </w:t>
-      </w:r>
-      <w:r>
-        <w:t xml:space="preserve">“Here Be Dragons: A Tool for Quantifying Novelty Due to Covariate Range and Correlation Change When Projecting Species Distribution Models.”</w:t>
+        <w:t xml:space="preserve">Marmion, Mathieu, Miia Parviainen, Miska Luoto, Risto K Heikkinen, and Wilfried Thuiller. 2009.</w:t>
+      </w:r>
+      <w:r>
+        <w:t xml:space="preserve"> </w:t>
+      </w:r>
+      <w:r>
+        <w:t xml:space="preserve">“Evaluation of Consensus Methods in Predictive Species Distribution Modelling.”</w:t>
       </w:r>
       <w:r>
         <w:t xml:space="preserve"> </w:t>
@@ -3958,12 +4286,104 @@
         <w:t xml:space="preserve"> </w:t>
       </w:r>
       <w:r>
+        <w:t xml:space="preserve">15 (January): 59–69.</w:t>
+      </w:r>
+      <w:r>
+        <w:t xml:space="preserve"> </w:t>
+      </w:r>
+      <w:hyperlink r:id="rId110">
+        <w:r>
+          <w:rPr>
+            <w:rStyle w:val="Hyperlink"/>
+          </w:rPr>
+          <w:t xml:space="preserve">https://doi.org/10.1111/j.1472-4642.2008.00491.x</w:t>
+        </w:r>
+      </w:hyperlink>
+      <w:r>
+        <w:t xml:space="preserve">.</w:t>
+      </w:r>
+    </w:p>
+    <w:bookmarkEnd w:id="111"/>
+    <w:bookmarkStart w:id="113" w:name="ref-McShea2014"/>
+    <w:p>
+      <w:pPr>
+        <w:pStyle w:val="Bibliography"/>
+      </w:pPr>
+      <w:r>
+        <w:t xml:space="preserve">McShea, William J. 2014.</w:t>
+      </w:r>
+      <w:r>
+        <w:t xml:space="preserve"> </w:t>
+      </w:r>
+      <w:r>
+        <w:t xml:space="preserve">“What Are the Roles of Species Distribution Models in Conservation Planning?”</w:t>
+      </w:r>
+      <w:r>
+        <w:t xml:space="preserve"> </w:t>
+      </w:r>
+      <w:r>
+        <w:rPr>
+          <w:i/>
+          <w:iCs/>
+        </w:rPr>
+        <w:t xml:space="preserve">Environmental Conservation</w:t>
+      </w:r>
+      <w:r>
+        <w:t xml:space="preserve"> </w:t>
+      </w:r>
+      <w:r>
+        <w:t xml:space="preserve">41 (June): 93–96.</w:t>
+      </w:r>
+      <w:r>
+        <w:t xml:space="preserve"> </w:t>
+      </w:r>
+      <w:hyperlink r:id="rId112">
+        <w:r>
+          <w:rPr>
+            <w:rStyle w:val="Hyperlink"/>
+          </w:rPr>
+          <w:t xml:space="preserve">https://doi.org/10.1017/s0376892913000581</w:t>
+        </w:r>
+      </w:hyperlink>
+      <w:r>
+        <w:t xml:space="preserve">.</w:t>
+      </w:r>
+    </w:p>
+    <w:bookmarkEnd w:id="113"/>
+    <w:bookmarkStart w:id="115" w:name="ref-Mesgaran2014"/>
+    <w:p>
+      <w:pPr>
+        <w:pStyle w:val="Bibliography"/>
+      </w:pPr>
+      <w:r>
+        <w:t xml:space="preserve">Mesgaran, Mohsen B, Roger D Cousens, and Bruce L Webber. 2014.</w:t>
+      </w:r>
+      <w:r>
+        <w:t xml:space="preserve"> </w:t>
+      </w:r>
+      <w:r>
+        <w:t xml:space="preserve">“Here Be Dragons: A Tool for Quantifying Novelty Due to Covariate Range and Correlation Change When Projecting Species Distribution Models.”</w:t>
+      </w:r>
+      <w:r>
+        <w:t xml:space="preserve"> </w:t>
+      </w:r>
+      <w:r>
+        <w:rPr>
+          <w:i/>
+          <w:iCs/>
+        </w:rPr>
+        <w:t xml:space="preserve">Diversity &amp; Distributions</w:t>
+      </w:r>
+      <w:r>
+        <w:t xml:space="preserve"> </w:t>
+      </w:r>
+      <w:r>
         <w:t xml:space="preserve">20 (October): 1147–59.</w:t>
       </w:r>
       <w:r>
         <w:t xml:space="preserve"> </w:t>
       </w:r>
-      <w:hyperlink r:id="rId100">
+      <w:hyperlink r:id="rId114">
         <w:r>
           <w:rPr>
             <w:rStyle w:val="Hyperlink"/>
@@ -3975,8 +4395,8 @@
         <w:t xml:space="preserve">.</w:t>
       </w:r>
     </w:p>
-    <w:bookmarkEnd w:id="101"/>
-    <w:bookmarkStart w:id="102" w:name="ref-Mitchell2021"/>
+    <w:bookmarkEnd w:id="115"/>
+    <w:bookmarkStart w:id="116" w:name="ref-Mitchell2021"/>
     <w:p>
       <w:pPr>
         <w:pStyle w:val="Bibliography"/>
@@ -4004,8 +4424,8 @@
         <w:t xml:space="preserve">, April.</w:t>
       </w:r>
     </w:p>
-    <w:bookmarkEnd w:id="102"/>
-    <w:bookmarkStart w:id="104" w:name="ref-Osborne2022"/>
+    <w:bookmarkEnd w:id="116"/>
+    <w:bookmarkStart w:id="118" w:name="ref-Osborne2022"/>
     <w:p>
       <w:pPr>
         <w:pStyle w:val="Bibliography"/>
@@ -4038,7 +4458,7 @@
       <w:r>
         <w:t xml:space="preserve"> </w:t>
       </w:r>
-      <w:hyperlink r:id="rId103">
+      <w:hyperlink r:id="rId117">
         <w:r>
           <w:rPr>
             <w:rStyle w:val="Hyperlink"/>
@@ -4050,8 +4470,8 @@
         <w:t xml:space="preserve">.</w:t>
       </w:r>
     </w:p>
-    <w:bookmarkEnd w:id="104"/>
-    <w:bookmarkStart w:id="106" w:name="ref-Owen2010"/>
+    <w:bookmarkEnd w:id="118"/>
+    <w:bookmarkStart w:id="120" w:name="ref-Owen2010"/>
     <w:p>
       <w:pPr>
         <w:pStyle w:val="Bibliography"/>
@@ -4084,7 +4504,7 @@
       <w:r>
         <w:t xml:space="preserve"> </w:t>
       </w:r>
-      <w:hyperlink r:id="rId105">
+      <w:hyperlink r:id="rId119">
         <w:r>
           <w:rPr>
             <w:rStyle w:val="Hyperlink"/>
@@ -4096,8 +4516,8 @@
         <w:t xml:space="preserve">.</w:t>
       </w:r>
     </w:p>
-    <w:bookmarkEnd w:id="106"/>
-    <w:bookmarkStart w:id="108" w:name="ref-Roberts2017"/>
+    <w:bookmarkEnd w:id="120"/>
+    <w:bookmarkStart w:id="122" w:name="ref-Roberts2017"/>
     <w:p>
       <w:pPr>
         <w:pStyle w:val="Bibliography"/>
@@ -4130,7 +4550,7 @@
       <w:r>
         <w:t xml:space="preserve"> </w:t>
       </w:r>
-      <w:hyperlink r:id="rId107">
+      <w:hyperlink r:id="rId121">
         <w:r>
           <w:rPr>
             <w:rStyle w:val="Hyperlink"/>
@@ -4142,8 +4562,8 @@
         <w:t xml:space="preserve">.</w:t>
       </w:r>
     </w:p>
-    <w:bookmarkEnd w:id="108"/>
-    <w:bookmarkStart w:id="110" w:name="ref-Roesch2023"/>
+    <w:bookmarkEnd w:id="122"/>
+    <w:bookmarkStart w:id="124" w:name="ref-Roesch2023"/>
     <w:p>
       <w:pPr>
         <w:pStyle w:val="Bibliography"/>
@@ -4176,7 +4596,7 @@
       <w:r>
         <w:t xml:space="preserve"> </w:t>
       </w:r>
-      <w:hyperlink r:id="rId109">
+      <w:hyperlink r:id="rId123">
         <w:r>
           <w:rPr>
             <w:rStyle w:val="Hyperlink"/>
@@ -4188,8 +4608,8 @@
         <w:t xml:space="preserve">.</w:t>
       </w:r>
     </w:p>
-    <w:bookmarkEnd w:id="110"/>
-    <w:bookmarkStart w:id="112" w:name="ref-Tuanmu2014"/>
+    <w:bookmarkEnd w:id="124"/>
+    <w:bookmarkStart w:id="126" w:name="ref-Tuanmu2014"/>
     <w:p>
       <w:pPr>
         <w:pStyle w:val="Bibliography"/>
@@ -4222,7 +4642,7 @@
       <w:r>
         <w:t xml:space="preserve"> </w:t>
       </w:r>
-      <w:hyperlink r:id="rId111">
+      <w:hyperlink r:id="rId125">
         <w:r>
           <w:rPr>
             <w:rStyle w:val="Hyperlink"/>
@@ -4234,8 +4654,8 @@
         <w:t xml:space="preserve">.</w:t>
       </w:r>
     </w:p>
-    <w:bookmarkEnd w:id="112"/>
-    <w:bookmarkStart w:id="114" w:name="ref-Tuanmu2015"/>
+    <w:bookmarkEnd w:id="126"/>
+    <w:bookmarkStart w:id="128" w:name="ref-Tuanmu2015"/>
     <w:p>
       <w:pPr>
         <w:pStyle w:val="Bibliography"/>
@@ -4268,7 +4688,7 @@
       <w:r>
         <w:t xml:space="preserve"> </w:t>
       </w:r>
-      <w:hyperlink r:id="rId113">
+      <w:hyperlink r:id="rId127">
         <w:r>
           <w:rPr>
             <w:rStyle w:val="Hyperlink"/>
@@ -4280,8 +4700,8 @@
         <w:t xml:space="preserve">.</w:t>
       </w:r>
     </w:p>
-    <w:bookmarkEnd w:id="114"/>
-    <w:bookmarkStart w:id="115" w:name="ref-VanLooveren2019"/>
+    <w:bookmarkEnd w:id="128"/>
+    <w:bookmarkStart w:id="129" w:name="ref-VanLooveren2019"/>
     <w:p>
       <w:pPr>
         <w:pStyle w:val="Bibliography"/>
@@ -4309,8 +4729,8 @@
         <w:t xml:space="preserve">, July.</w:t>
       </w:r>
     </w:p>
-    <w:bookmarkEnd w:id="115"/>
-    <w:bookmarkStart w:id="117" w:name="ref-Wadoux2023"/>
+    <w:bookmarkEnd w:id="129"/>
+    <w:bookmarkStart w:id="131" w:name="ref-Wadoux2023"/>
     <w:p>
       <w:pPr>
         <w:pStyle w:val="Bibliography"/>
@@ -4343,7 +4763,7 @@
       <w:r>
         <w:t xml:space="preserve"> </w:t>
       </w:r>
-      <w:hyperlink r:id="rId116">
+      <w:hyperlink r:id="rId130">
         <w:r>
           <w:rPr>
             <w:rStyle w:val="Hyperlink"/>
@@ -4355,8 +4775,8 @@
         <w:t xml:space="preserve">.</w:t>
       </w:r>
     </w:p>
-    <w:bookmarkEnd w:id="117"/>
-    <w:bookmarkStart w:id="119" w:name="ref-Zurell2012"/>
+    <w:bookmarkEnd w:id="131"/>
+    <w:bookmarkStart w:id="133" w:name="ref-Zurell2012"/>
     <w:p>
       <w:pPr>
         <w:pStyle w:val="Bibliography"/>
@@ -4389,7 +4809,7 @@
       <w:r>
         <w:t xml:space="preserve"> </w:t>
       </w:r>
-      <w:hyperlink r:id="rId118">
+      <w:hyperlink r:id="rId132">
         <w:r>
           <w:rPr>
             <w:rStyle w:val="Hyperlink"/>
@@ -4401,8 +4821,8 @@
         <w:t xml:space="preserve">.</w:t>
       </w:r>
     </w:p>
-    <w:bookmarkEnd w:id="119"/>
-    <w:bookmarkStart w:id="121" w:name="ref-Zurell2020"/>
+    <w:bookmarkEnd w:id="133"/>
+    <w:bookmarkStart w:id="135" w:name="ref-Zurell2020"/>
     <w:p>
       <w:pPr>
         <w:pStyle w:val="Bibliography"/>
@@ -4435,7 +4855,7 @@
       <w:r>
         <w:t xml:space="preserve"> </w:t>
       </w:r>
-      <w:hyperlink r:id="rId120">
+      <w:hyperlink r:id="rId134">
         <w:r>
           <w:rPr>
             <w:rStyle w:val="Hyperlink"/>
@@ -4447,9 +4867,9 @@
         <w:t xml:space="preserve">.</w:t>
       </w:r>
     </w:p>
-    <w:bookmarkEnd w:id="121"/>
-    <w:bookmarkEnd w:id="122"/>
-    <w:bookmarkEnd w:id="123"/>
+    <w:bookmarkEnd w:id="135"/>
+    <w:bookmarkEnd w:id="136"/>
+    <w:bookmarkEnd w:id="137"/>
     <w:sectPr/>
   </w:body>
 </w:document>

</xml_diff>

<commit_message>
this is done i think
</commit_message>
<xml_diff>
--- a/_manuscript/index.docx
+++ b/_manuscript/index.docx
@@ -457,372 +457,6 @@
         <w:pStyle w:val="BodyText"/>
       </w:pPr>
       <w:r>
-        <w:rPr>
-          <w:b/>
-          <w:bCs/>
-        </w:rPr>
-        <w:t xml:space="preserve">SDT</w:t>
-      </w:r>
-      <w:r>
-        <w:t xml:space="preserve"> </w:t>
-      </w:r>
-      <w:r>
-        <w:t xml:space="preserve">uses the built-in</w:t>
-      </w:r>
-      <w:r>
-        <w:t xml:space="preserve"> </w:t>
-      </w:r>
-      <w:r>
-        <w:rPr>
-          <w:b/>
-          <w:bCs/>
-        </w:rPr>
-        <w:t xml:space="preserve">Julia</w:t>
-      </w:r>
-      <w:r>
-        <w:t xml:space="preserve"> </w:t>
-      </w:r>
-      <w:r>
-        <w:t xml:space="preserve">package manager to keep all dependencies up to date. Furthermore, we use strict semantic versioning: major versions correspond to changes that would break user-developped code; minor versions represent additional functionalities; patch releases cover minor bug fixes or documentation changes. All component packages are versioned independently, and have their own</w:t>
-      </w:r>
-      <w:r>
-        <w:t xml:space="preserve"> </w:t>
-      </w:r>
-      <w:r>
-        <w:rPr>
-          <w:i/>
-          <w:iCs/>
-        </w:rPr>
-        <w:t xml:space="preserve">CHANGELOG</w:t>
-      </w:r>
-      <w:r>
-        <w:t xml:space="preserve"> </w:t>
-      </w:r>
-      <w:r>
-        <w:t xml:space="preserve">file documenting each release. This strict reliance on semantic versioning removes the issues of maintaining compatibility when new functionalities are added: all releases in the</w:t>
-      </w:r>
-      <w:r>
-        <w:t xml:space="preserve"> </w:t>
-      </w:r>
-      <w:r>
-        <w:rPr>
-          <w:i/>
-          <w:iCs/>
-        </w:rPr>
-        <w:t xml:space="preserve">v1.x.x</w:t>
-      </w:r>
-      <w:r>
-        <w:t xml:space="preserve"> </w:t>
-      </w:r>
-      <w:r>
-        <w:t xml:space="preserve">branch of</w:t>
-      </w:r>
-      <w:r>
-        <w:t xml:space="preserve"> </w:t>
-      </w:r>
-      <w:r>
-        <w:rPr>
-          <w:b/>
-          <w:bCs/>
-        </w:rPr>
-        <w:t xml:space="preserve">SDT</w:t>
-      </w:r>
-      <w:r>
-        <w:t xml:space="preserve"> </w:t>
-      </w:r>
-      <w:r>
-        <w:t xml:space="preserve">depend on component packages in their respective</w:t>
-      </w:r>
-      <w:r>
-        <w:t xml:space="preserve"> </w:t>
-      </w:r>
-      <w:r>
-        <w:rPr>
-          <w:i/>
-          <w:iCs/>
-        </w:rPr>
-        <w:t xml:space="preserve">v1.x.x</w:t>
-      </w:r>
-      <w:r>
-        <w:t xml:space="preserve"> </w:t>
-      </w:r>
-      <w:r>
-        <w:t xml:space="preserve">branch, and users can benefit from new functionalities without needing to adapt existing code. This behavior is extensively tested, both through unit tests and through integration testing generated as part of the online documentation. Following a constructive cost model analysis</w:t>
-      </w:r>
-      <w:r>
-        <w:t xml:space="preserve"> </w:t>
-      </w:r>
-      <w:r>
-        <w:t xml:space="preserve">(Kemerer 1987)</w:t>
-      </w:r>
-      <w:r>
-        <w:t xml:space="preserve"> </w:t>
-      </w:r>
-      <w:r>
-        <w:t xml:space="preserve">of the version described in this publication, the package represents approx. 11k lines of active code (no blank lines, no comments), for an estimated development cost of approx. 325k USD.</w:t>
-      </w:r>
-    </w:p>
-    <w:p>
-      <w:pPr>
-        <w:pStyle w:val="BodyText"/>
-      </w:pPr>
-      <w:r>
-        <w:t xml:space="preserve">The</w:t>
-      </w:r>
-      <w:r>
-        <w:t xml:space="preserve"> </w:t>
-      </w:r>
-      <w:r>
-        <w:rPr>
-          <w:b/>
-          <w:bCs/>
-        </w:rPr>
-        <w:t xml:space="preserve">SDT</w:t>
-      </w:r>
-      <w:r>
-        <w:t xml:space="preserve"> </w:t>
-      </w:r>
-      <w:r>
-        <w:t xml:space="preserve">package benefits from close integration with other packages in the</w:t>
-      </w:r>
-      <w:r>
-        <w:t xml:space="preserve"> </w:t>
-      </w:r>
-      <w:r>
-        <w:rPr>
-          <w:b/>
-          <w:bCs/>
-        </w:rPr>
-        <w:t xml:space="preserve">Julia</w:t>
-      </w:r>
-      <w:r>
-        <w:t xml:space="preserve"> </w:t>
-      </w:r>
-      <w:r>
-        <w:t xml:space="preserve">universe. Notably, this includes</w:t>
-      </w:r>
-      <w:r>
-        <w:t xml:space="preserve"> </w:t>
-      </w:r>
-      <w:r>
-        <w:rPr>
-          <w:b/>
-          <w:bCs/>
-        </w:rPr>
-        <w:t xml:space="preserve">Makie</w:t>
-      </w:r>
-      <w:r>
-        <w:t xml:space="preserve"> </w:t>
-      </w:r>
-      <w:r>
-        <w:t xml:space="preserve">[including</w:t>
-      </w:r>
-      <w:r>
-        <w:t xml:space="preserve"> </w:t>
-      </w:r>
-      <w:r>
-        <w:rPr>
-          <w:b/>
-          <w:bCs/>
-        </w:rPr>
-        <w:t xml:space="preserve">GeoMakie</w:t>
-      </w:r>
-      <w:r>
-        <w:t xml:space="preserve">;</w:t>
-      </w:r>
-      <w:r>
-        <w:t xml:space="preserve"> </w:t>
-      </w:r>
-      <w:r>
-        <w:t xml:space="preserve">Danisch and Krumbiegel (2021)</w:t>
-      </w:r>
-      <w:r>
-        <w:t xml:space="preserve">] for plotting and interactive data visualisation: all relevant plot types are overloaded for layer and occurrence data. Most data handled by</w:t>
-      </w:r>
-      <w:r>
-        <w:t xml:space="preserve"> </w:t>
-      </w:r>
-      <w:r>
-        <w:rPr>
-          <w:b/>
-          <w:bCs/>
-        </w:rPr>
-        <w:t xml:space="preserve">SDT</w:t>
-      </w:r>
-      <w:r>
-        <w:t xml:space="preserve"> </w:t>
-      </w:r>
-      <w:r>
-        <w:t xml:space="preserve">can be exported using the</w:t>
-      </w:r>
-      <w:r>
-        <w:t xml:space="preserve"> </w:t>
-      </w:r>
-      <w:r>
-        <w:rPr>
-          <w:b/>
-          <w:bCs/>
-        </w:rPr>
-        <w:t xml:space="preserve">Tables</w:t>
-      </w:r>
-      <w:r>
-        <w:t xml:space="preserve"> </w:t>
-      </w:r>
-      <w:r>
-        <w:t xml:space="preserve">interface, which allows data to be consumed by other packages like</w:t>
-      </w:r>
-      <w:r>
-        <w:t xml:space="preserve"> </w:t>
-      </w:r>
-      <w:r>
-        <w:rPr>
-          <w:b/>
-          <w:bCs/>
-        </w:rPr>
-        <w:t xml:space="preserve">DataFrames</w:t>
-      </w:r>
-      <w:r>
-        <w:t xml:space="preserve"> </w:t>
-      </w:r>
-      <w:r>
-        <w:t xml:space="preserve">(Bouchet-Valat and Kamiński 2023)</w:t>
-      </w:r>
-      <w:r>
-        <w:t xml:space="preserve"> </w:t>
-      </w:r>
-      <w:r>
-        <w:t xml:space="preserve">and</w:t>
-      </w:r>
-      <w:r>
-        <w:t xml:space="preserve"> </w:t>
-      </w:r>
-      <w:r>
-        <w:rPr>
-          <w:b/>
-          <w:bCs/>
-        </w:rPr>
-        <w:t xml:space="preserve">MLJ</w:t>
-      </w:r>
-      <w:r>
-        <w:t xml:space="preserve"> </w:t>
-      </w:r>
-      <w:r>
-        <w:t xml:space="preserve">(Blaom et al. 2020)</w:t>
-      </w:r>
-      <w:r>
-        <w:t xml:space="preserve">, or directly saved as csv files. Interfaces to internal</w:t>
-      </w:r>
-      <w:r>
-        <w:t xml:space="preserve"> </w:t>
-      </w:r>
-      <w:r>
-        <w:rPr>
-          <w:b/>
-          <w:bCs/>
-        </w:rPr>
-        <w:t xml:space="preserve">Julia</w:t>
-      </w:r>
-      <w:r>
-        <w:t xml:space="preserve"> </w:t>
-      </w:r>
-      <w:r>
-        <w:t xml:space="preserve">methods are implemented whenever they are pertinent.</w:t>
-      </w:r>
-      <w:r>
-        <w:t xml:space="preserve"> </w:t>
-      </w:r>
-      <w:r>
-        <w:rPr>
-          <w:b/>
-          <w:bCs/>
-        </w:rPr>
-        <w:t xml:space="preserve">SimpleSDMLayers</w:t>
-      </w:r>
-      <w:r>
-        <w:t xml:space="preserve"> </w:t>
-      </w:r>
-      <w:r>
-        <w:t xml:space="preserve">and</w:t>
-      </w:r>
-      <w:r>
-        <w:t xml:space="preserve"> </w:t>
-      </w:r>
-      <w:r>
-        <w:rPr>
-          <w:b/>
-          <w:bCs/>
-        </w:rPr>
-        <w:t xml:space="preserve">OccurrencesInterface</w:t>
-      </w:r>
-      <w:r>
-        <w:t xml:space="preserve"> </w:t>
-      </w:r>
-      <w:r>
-        <w:t xml:space="preserve">objects behave like arrays, are iterable, and broadcastable. The</w:t>
-      </w:r>
-      <w:r>
-        <w:t xml:space="preserve"> </w:t>
-      </w:r>
-      <w:r>
-        <w:rPr>
-          <w:b/>
-          <w:bCs/>
-        </w:rPr>
-        <w:t xml:space="preserve">SDeMo</w:t>
-      </w:r>
-      <w:r>
-        <w:t xml:space="preserve"> </w:t>
-      </w:r>
-      <w:r>
-        <w:t xml:space="preserve">package relies in part on the</w:t>
-      </w:r>
-      <w:r>
-        <w:t xml:space="preserve"> </w:t>
-      </w:r>
-      <w:r>
-        <w:rPr>
-          <w:b/>
-          <w:bCs/>
-        </w:rPr>
-        <w:t xml:space="preserve">StatsAPI</w:t>
-      </w:r>
-      <w:r>
-        <w:t xml:space="preserve"> </w:t>
-      </w:r>
-      <w:r>
-        <w:t xml:space="preserve">interface, allowing to easily define new data transformation and classifier types to support additional features. Achieving integration with other packages through method overloading and the adherence to well-established interfaces is important, as it increases the chances that additional functionalities external to</w:t>
-      </w:r>
-      <w:r>
-        <w:t xml:space="preserve"> </w:t>
-      </w:r>
-      <w:r>
-        <w:rPr>
-          <w:b/>
-          <w:bCs/>
-        </w:rPr>
-        <w:t xml:space="preserve">SDT</w:t>
-      </w:r>
-      <w:r>
-        <w:t xml:space="preserve"> </w:t>
-      </w:r>
-      <w:r>
-        <w:t xml:space="preserve">can be used directly or fully supported with minimal addition of code.</w:t>
-      </w:r>
-    </w:p>
-    <w:bookmarkStart w:id="26" w:name="component-packages"/>
-    <w:p>
-      <w:pPr>
-        <w:pStyle w:val="Heading2"/>
-      </w:pPr>
-      <w:r>
-        <w:t xml:space="preserve">Component packages</w:t>
-      </w:r>
-    </w:p>
-    <w:p>
-      <w:pPr>
-        <w:pStyle w:val="FirstParagraph"/>
-      </w:pPr>
-      <w:r>
         <w:t xml:space="preserve">An overview of the</w:t>
       </w:r>
       <w:r>
@@ -954,6 +588,363 @@
       </w:r>
       <w:r>
         <w:t xml:space="preserve">, all component packages are automatically and transparently loaded. Therefore, users do not need to know where a specific method or function resides to use it.</w:t>
+      </w:r>
+    </w:p>
+    <w:p>
+      <w:pPr>
+        <w:pStyle w:val="BodyText"/>
+      </w:pPr>
+      <w:r>
+        <w:rPr>
+          <w:b/>
+          <w:bCs/>
+        </w:rPr>
+        <w:t xml:space="preserve">SDT</w:t>
+      </w:r>
+      <w:r>
+        <w:t xml:space="preserve"> </w:t>
+      </w:r>
+      <w:r>
+        <w:t xml:space="preserve">uses the built-in</w:t>
+      </w:r>
+      <w:r>
+        <w:t xml:space="preserve"> </w:t>
+      </w:r>
+      <w:r>
+        <w:rPr>
+          <w:b/>
+          <w:bCs/>
+        </w:rPr>
+        <w:t xml:space="preserve">Julia</w:t>
+      </w:r>
+      <w:r>
+        <w:t xml:space="preserve"> </w:t>
+      </w:r>
+      <w:r>
+        <w:t xml:space="preserve">package manager to keep all dependencies up to date. Furthermore, we use strict semantic versioning: major versions correspond to changes that would break user-developped code; minor versions represent additional functionalities; patch releases cover minor bug fixes or documentation changes. All component packages are versioned independently, and have their own</w:t>
+      </w:r>
+      <w:r>
+        <w:t xml:space="preserve"> </w:t>
+      </w:r>
+      <w:r>
+        <w:rPr>
+          <w:i/>
+          <w:iCs/>
+        </w:rPr>
+        <w:t xml:space="preserve">CHANGELOG</w:t>
+      </w:r>
+      <w:r>
+        <w:t xml:space="preserve"> </w:t>
+      </w:r>
+      <w:r>
+        <w:t xml:space="preserve">file documenting each release. This strict reliance on semantic versioning removes the issues of maintaining compatibility when new functionalities are added: all releases in the</w:t>
+      </w:r>
+      <w:r>
+        <w:t xml:space="preserve"> </w:t>
+      </w:r>
+      <w:r>
+        <w:rPr>
+          <w:i/>
+          <w:iCs/>
+        </w:rPr>
+        <w:t xml:space="preserve">v1.x.x</w:t>
+      </w:r>
+      <w:r>
+        <w:t xml:space="preserve"> </w:t>
+      </w:r>
+      <w:r>
+        <w:t xml:space="preserve">branch of</w:t>
+      </w:r>
+      <w:r>
+        <w:t xml:space="preserve"> </w:t>
+      </w:r>
+      <w:r>
+        <w:rPr>
+          <w:b/>
+          <w:bCs/>
+        </w:rPr>
+        <w:t xml:space="preserve">SDT</w:t>
+      </w:r>
+      <w:r>
+        <w:t xml:space="preserve"> </w:t>
+      </w:r>
+      <w:r>
+        <w:t xml:space="preserve">depend on component packages in their respective</w:t>
+      </w:r>
+      <w:r>
+        <w:t xml:space="preserve"> </w:t>
+      </w:r>
+      <w:r>
+        <w:rPr>
+          <w:i/>
+          <w:iCs/>
+        </w:rPr>
+        <w:t xml:space="preserve">v1.x.x</w:t>
+      </w:r>
+      <w:r>
+        <w:t xml:space="preserve"> </w:t>
+      </w:r>
+      <w:r>
+        <w:t xml:space="preserve">branch, and users can benefit from new functionalities without needing to adapt existing code. This behavior is extensively tested, both through unit tests and through integration testing generated as part of the online documentation. Following a constructive cost model analysis</w:t>
+      </w:r>
+      <w:r>
+        <w:t xml:space="preserve"> </w:t>
+      </w:r>
+      <w:r>
+        <w:t xml:space="preserve">(Kemerer 1987)</w:t>
+      </w:r>
+      <w:r>
+        <w:t xml:space="preserve"> </w:t>
+      </w:r>
+      <w:r>
+        <w:t xml:space="preserve">of the version described in this publication, the package represents approx. 11k lines of active code (no blank lines, no comments), for an estimated development cost of approx. 325k USD.</w:t>
+      </w:r>
+    </w:p>
+    <w:p>
+      <w:pPr>
+        <w:pStyle w:val="BodyText"/>
+      </w:pPr>
+      <w:r>
+        <w:t xml:space="preserve">The</w:t>
+      </w:r>
+      <w:r>
+        <w:t xml:space="preserve"> </w:t>
+      </w:r>
+      <w:r>
+        <w:rPr>
+          <w:b/>
+          <w:bCs/>
+        </w:rPr>
+        <w:t xml:space="preserve">SDT</w:t>
+      </w:r>
+      <w:r>
+        <w:t xml:space="preserve"> </w:t>
+      </w:r>
+      <w:r>
+        <w:t xml:space="preserve">package benefits from close integration with other packages in the</w:t>
+      </w:r>
+      <w:r>
+        <w:t xml:space="preserve"> </w:t>
+      </w:r>
+      <w:r>
+        <w:rPr>
+          <w:b/>
+          <w:bCs/>
+        </w:rPr>
+        <w:t xml:space="preserve">Julia</w:t>
+      </w:r>
+      <w:r>
+        <w:t xml:space="preserve"> </w:t>
+      </w:r>
+      <w:r>
+        <w:t xml:space="preserve">universe. Notably, this includes</w:t>
+      </w:r>
+      <w:r>
+        <w:t xml:space="preserve"> </w:t>
+      </w:r>
+      <w:r>
+        <w:rPr>
+          <w:b/>
+          <w:bCs/>
+        </w:rPr>
+        <w:t xml:space="preserve">Makie</w:t>
+      </w:r>
+      <w:r>
+        <w:t xml:space="preserve"> </w:t>
+      </w:r>
+      <w:r>
+        <w:t xml:space="preserve">[including</w:t>
+      </w:r>
+      <w:r>
+        <w:t xml:space="preserve"> </w:t>
+      </w:r>
+      <w:r>
+        <w:rPr>
+          <w:b/>
+          <w:bCs/>
+        </w:rPr>
+        <w:t xml:space="preserve">GeoMakie</w:t>
+      </w:r>
+      <w:r>
+        <w:t xml:space="preserve">;</w:t>
+      </w:r>
+      <w:r>
+        <w:t xml:space="preserve"> </w:t>
+      </w:r>
+      <w:r>
+        <w:t xml:space="preserve">Danisch and Krumbiegel (2021)</w:t>
+      </w:r>
+      <w:r>
+        <w:t xml:space="preserve">] for plotting and interactive data visualisation: all relevant plot types are overloaded for layer and occurrence data. Most data handled by</w:t>
+      </w:r>
+      <w:r>
+        <w:t xml:space="preserve"> </w:t>
+      </w:r>
+      <w:r>
+        <w:rPr>
+          <w:b/>
+          <w:bCs/>
+        </w:rPr>
+        <w:t xml:space="preserve">SDT</w:t>
+      </w:r>
+      <w:r>
+        <w:t xml:space="preserve"> </w:t>
+      </w:r>
+      <w:r>
+        <w:t xml:space="preserve">can be exported using the</w:t>
+      </w:r>
+      <w:r>
+        <w:t xml:space="preserve"> </w:t>
+      </w:r>
+      <w:r>
+        <w:rPr>
+          <w:b/>
+          <w:bCs/>
+        </w:rPr>
+        <w:t xml:space="preserve">Tables</w:t>
+      </w:r>
+      <w:r>
+        <w:t xml:space="preserve"> </w:t>
+      </w:r>
+      <w:r>
+        <w:t xml:space="preserve">interface, which allows data to be consumed by other packages like</w:t>
+      </w:r>
+      <w:r>
+        <w:t xml:space="preserve"> </w:t>
+      </w:r>
+      <w:r>
+        <w:rPr>
+          <w:b/>
+          <w:bCs/>
+        </w:rPr>
+        <w:t xml:space="preserve">DataFrames</w:t>
+      </w:r>
+      <w:r>
+        <w:t xml:space="preserve"> </w:t>
+      </w:r>
+      <w:r>
+        <w:t xml:space="preserve">(Bouchet-Valat and Kamiński 2023)</w:t>
+      </w:r>
+      <w:r>
+        <w:t xml:space="preserve"> </w:t>
+      </w:r>
+      <w:r>
+        <w:t xml:space="preserve">and</w:t>
+      </w:r>
+      <w:r>
+        <w:t xml:space="preserve"> </w:t>
+      </w:r>
+      <w:r>
+        <w:rPr>
+          <w:b/>
+          <w:bCs/>
+        </w:rPr>
+        <w:t xml:space="preserve">MLJ</w:t>
+      </w:r>
+      <w:r>
+        <w:t xml:space="preserve"> </w:t>
+      </w:r>
+      <w:r>
+        <w:t xml:space="preserve">(Blaom et al. 2020)</w:t>
+      </w:r>
+      <w:r>
+        <w:t xml:space="preserve">, or directly saved as csv files. Interfaces to internal</w:t>
+      </w:r>
+      <w:r>
+        <w:t xml:space="preserve"> </w:t>
+      </w:r>
+      <w:r>
+        <w:rPr>
+          <w:b/>
+          <w:bCs/>
+        </w:rPr>
+        <w:t xml:space="preserve">Julia</w:t>
+      </w:r>
+      <w:r>
+        <w:t xml:space="preserve"> </w:t>
+      </w:r>
+      <w:r>
+        <w:t xml:space="preserve">methods are implemented whenever they are pertinent.</w:t>
+      </w:r>
+      <w:r>
+        <w:t xml:space="preserve"> </w:t>
+      </w:r>
+      <w:r>
+        <w:rPr>
+          <w:b/>
+          <w:bCs/>
+        </w:rPr>
+        <w:t xml:space="preserve">SimpleSDMLayers</w:t>
+      </w:r>
+      <w:r>
+        <w:t xml:space="preserve"> </w:t>
+      </w:r>
+      <w:r>
+        <w:t xml:space="preserve">and</w:t>
+      </w:r>
+      <w:r>
+        <w:t xml:space="preserve"> </w:t>
+      </w:r>
+      <w:r>
+        <w:rPr>
+          <w:b/>
+          <w:bCs/>
+        </w:rPr>
+        <w:t xml:space="preserve">OccurrencesInterface</w:t>
+      </w:r>
+      <w:r>
+        <w:t xml:space="preserve"> </w:t>
+      </w:r>
+      <w:r>
+        <w:t xml:space="preserve">objects behave like arrays, are iterable, and broadcastable. The</w:t>
+      </w:r>
+      <w:r>
+        <w:t xml:space="preserve"> </w:t>
+      </w:r>
+      <w:r>
+        <w:rPr>
+          <w:b/>
+          <w:bCs/>
+        </w:rPr>
+        <w:t xml:space="preserve">SDeMo</w:t>
+      </w:r>
+      <w:r>
+        <w:t xml:space="preserve"> </w:t>
+      </w:r>
+      <w:r>
+        <w:t xml:space="preserve">package relies in part on the</w:t>
+      </w:r>
+      <w:r>
+        <w:t xml:space="preserve"> </w:t>
+      </w:r>
+      <w:r>
+        <w:rPr>
+          <w:b/>
+          <w:bCs/>
+        </w:rPr>
+        <w:t xml:space="preserve">StatsAPI</w:t>
+      </w:r>
+      <w:r>
+        <w:t xml:space="preserve"> </w:t>
+      </w:r>
+      <w:r>
+        <w:t xml:space="preserve">interface, allowing to easily define new data transformation and classifier types to support additional features. Achieving integration with other packages through method overloading and the adherence to well-established interfaces is important, as it increases the chances that additional functionalities external to</w:t>
+      </w:r>
+      <w:r>
+        <w:t xml:space="preserve"> </w:t>
+      </w:r>
+      <w:r>
+        <w:rPr>
+          <w:b/>
+          <w:bCs/>
+        </w:rPr>
+        <w:t xml:space="preserve">SDT</w:t>
+      </w:r>
+      <w:r>
+        <w:t xml:space="preserve"> </w:t>
+      </w:r>
+      <w:r>
+        <w:t xml:space="preserve">can be used directly or fully supported with minimal addition of code.</w:t>
       </w:r>
     </w:p>
     <w:tbl>
@@ -1064,9 +1055,18 @@
         </w:tc>
       </w:tr>
     </w:tbl>
-    <w:p>
-      <w:pPr>
-        <w:pStyle w:val="BodyText"/>
+    <w:bookmarkStart w:id="26" w:name="component-packages"/>
+    <w:p>
+      <w:pPr>
+        <w:pStyle w:val="Heading2"/>
+      </w:pPr>
+      <w:r>
+        <w:t xml:space="preserve">Component packages</w:t>
+      </w:r>
+    </w:p>
+    <w:p>
+      <w:pPr>
+        <w:pStyle w:val="FirstParagraph"/>
       </w:pPr>
       <w:r>
         <w:t xml:space="preserve">The</w:t>
@@ -1611,13 +1611,13 @@
     </w:p>
     <w:bookmarkEnd w:id="26"/>
     <w:bookmarkEnd w:id="27"/>
-    <w:bookmarkStart w:id="52" w:name="illustrative-case-studies"/>
+    <w:bookmarkStart w:id="52" w:name="case-studies"/>
     <w:p>
       <w:pPr>
         <w:pStyle w:val="Heading1"/>
       </w:pPr>
       <w:r>
-        <w:t xml:space="preserve">Illustrative case studies</w:t>
+        <w:t xml:space="preserve">Case studies</w:t>
       </w:r>
     </w:p>
     <w:p>
@@ -1625,7 +1625,7 @@
         <w:pStyle w:val="FirstParagraph"/>
       </w:pPr>
       <w:r>
-        <w:t xml:space="preserve">In this section, we provide a series of case studies, meant to illustrate the use of the package. The on-line documentation offers longer tutorials, as well as a series of how-to vignettes to illustrate the full scope of what the package allows. The code for each of these case studies is available as fully independent Jupyter notebooks, forming the supplementary material of this article. The example we use throughout is the distribution of</w:t>
+        <w:t xml:space="preserve">In this section, we provide a series of case studies to illustrate the use of the package. The on-line documentation offers longer tutorials, as well as a series of how-to vignettes to illustrate the full scope of what the package allows. The situation we use for most case studies is the distribution of</w:t>
       </w:r>
       <w:r>
         <w:t xml:space="preserve"> </w:t>
@@ -1650,7 +1650,7 @@
         <w:t xml:space="preserve">(Burgos et al. 2021; Owen et al. 2010)</w:t>
       </w:r>
       <w:r>
-        <w:t xml:space="preserve">, in Paraguay. As the notebooks accompanying this article cover the full code required to run these case studies, we do not present code snippets in the main text, and instead focus on explaining which component packages are used in each example.</w:t>
+        <w:t xml:space="preserve">, in Paraguay. As the notebooks accompanying this article cover the full code required to run these case studies, we do not present code snippets in the main text (as they are presented with detailed explanations in the Supp. Mat.), but rather focus on explaining how the component packages work together in each example.</w:t>
       </w:r>
     </w:p>
     <w:bookmarkStart w:id="32" w:name="using-data-from-gbif"/>
@@ -1667,7 +1667,17 @@
         <w:pStyle w:val="FirstParagraph"/>
       </w:pPr>
       <w:r>
-        <w:t xml:space="preserve">To illustrate the interactions between the component packages, we provide a simple illustration (Supp. Mat. 1) where we (i) request occurrence data using the</w:t>
+        <w:rPr>
+          <w:b/>
+          <w:bCs/>
+        </w:rPr>
+        <w:t xml:space="preserve">SDT</w:t>
+      </w:r>
+      <w:r>
+        <w:t xml:space="preserve"> </w:t>
+      </w:r>
+      <w:r>
+        <w:t xml:space="preserve">provides strong integration between data on species occurrences and source of geospatial information. in Supp. Mat. 1, we (i) request occurrence data using the</w:t>
       </w:r>
       <w:r>
         <w:t xml:space="preserve"> </w:t>
@@ -1858,7 +1868,7 @@
         <w:t xml:space="preserve"> </w:t>
       </w:r>
       <w:r>
-        <w:t xml:space="preserve">package. This package defines a small convention to handle georeferenced occurrence data, and allows to transparently integrate additional occurrence sources. By defining five methods for a custom data type, users can plug-in any occurrence data source and enjoy full compatibility with the entire</w:t>
+        <w:t xml:space="preserve">package. This package defines a small convention to handle georeferenced occurrence data, and allows to transparently integrate additional occurrence sources. By defining a handful of methods for a custom data type, or by using the convertes built into the package, users can plug-in any occurrence data source or csv file, and enjoy full compatibility with the entire</w:t>
       </w:r>
       <w:r>
         <w:t xml:space="preserve"> </w:t>
@@ -2074,12 +2084,6 @@
         <w:pStyle w:val="BodyText"/>
       </w:pPr>
       <w:r>
-        <w:t xml:space="preserve">When first downloading data through</w:t>
-      </w:r>
-      <w:r>
-        <w:t xml:space="preserve"> </w:t>
-      </w:r>
-      <w:r>
         <w:rPr>
           <w:b/>
           <w:bCs/>
@@ -2087,7 +2091,10 @@
         <w:t xml:space="preserve">SimpleSDMDatasets</w:t>
       </w:r>
       <w:r>
-        <w:t xml:space="preserve">, they will be stored locally for future use. When the data are requested a second time, they are read directly from the disk, speeding up the process massively. Note that the location of the data is (i) standardized by the package itself, making the file findable to humans, and (ii) changeable by the user to,</w:t>
+        <w:t xml:space="preserve"> </w:t>
+      </w:r>
+      <w:r>
+        <w:t xml:space="preserve">uses local storage of raster data for future use, to avoid re-downloading data upon repeated use. The location of the data is (i) standardized by the package itself, making the file findable to humans, and (ii) changeable by the user to,</w:t>
       </w:r>
       <w:r>
         <w:t xml:space="preserve"> </w:t>
@@ -2182,7 +2189,7 @@
         <w:t xml:space="preserve"> </w:t>
       </w:r>
       <w:r>
-        <w:t xml:space="preserve">to train a species distribution model. We specifically train a rotation forest</w:t>
+        <w:t xml:space="preserve">to train a species distribution model. We train a rotation forest</w:t>
       </w:r>
       <w:r>
         <w:t xml:space="preserve"> </w:t>
@@ -2205,7 +2212,32 @@
         </w:r>
       </w:hyperlink>
       <w:r>
-        <w:t xml:space="preserve">. The model is built by selecting an optimal suite of BioClim variables, then predicted in space, and the resulting predicted species range is finally clipped by the elevational range observed in the occurrence data.</w:t>
+        <w:t xml:space="preserve">. The model is built by selecting an optimal suite of BioClim variables, then predicted in space, and the resulting predicted species range is finally clipped by the elevational range observed in the occurrence data. The data transformations in</w:t>
+      </w:r>
+      <w:r>
+        <w:t xml:space="preserve"> </w:t>
+      </w:r>
+      <w:r>
+        <w:rPr>
+          <w:b/>
+          <w:bCs/>
+        </w:rPr>
+        <w:t xml:space="preserve">SDeMo</w:t>
+      </w:r>
+      <w:r>
+        <w:t xml:space="preserve"> </w:t>
+      </w:r>
+      <w:r>
+        <w:t xml:space="preserve">are always applied in a way that prevents the possibility of data leakage</w:t>
+      </w:r>
+      <w:r>
+        <w:t xml:space="preserve"> </w:t>
+      </w:r>
+      <w:r>
+        <w:t xml:space="preserve">(Stock, Gregr, and Chan 2023)</w:t>
+      </w:r>
+      <w:r>
+        <w:t xml:space="preserve">.</w:t>
       </w:r>
     </w:p>
     <w:tbl>
@@ -2353,7 +2385,7 @@
         <w:t xml:space="preserve"> </w:t>
       </w:r>
       <w:r>
-        <w:t xml:space="preserve">works through generic functions, these methods can be applied to any model specified by the user. In practice, flexible ML frameworks exist for</w:t>
+        <w:t xml:space="preserve">works through generic functions, these methods can be applied to any model specified by the user. In practice, flexible (and more performant) ML frameworks exist for</w:t>
       </w:r>
       <w:r>
         <w:t xml:space="preserve"> </w:t>
@@ -2385,7 +2417,7 @@
         <w:t xml:space="preserve">(Blaom et al. 2020)</w:t>
       </w:r>
       <w:r>
-        <w:t xml:space="preserve">, which can be used for real-world applications.</w:t>
+        <w:t xml:space="preserve">, which should be used for real-world applications.</w:t>
       </w:r>
     </w:p>
     <w:tbl>
@@ -2482,7 +2514,7 @@
         <w:pStyle w:val="FirstParagraph"/>
       </w:pPr>
       <w:r>
-        <w:t xml:space="preserve">In the final case study (Supp. Mat. 4), we simulate a virtual distribution</w:t>
+        <w:t xml:space="preserve">In the final case study (Supp. Mat. 4), we simulate a the distribution of a virtual species</w:t>
       </w:r>
       <w:r>
         <w:t xml:space="preserve"> </w:t>
@@ -2491,7 +2523,10 @@
         <w:t xml:space="preserve">(Hirzel, Helfer, and Metral 2001)</w:t>
       </w:r>
       <w:r>
-        <w:t xml:space="preserve">, using a species with a logistic response to each environmental covariate</w:t>
+        <w:t xml:space="preserve"> </w:t>
+      </w:r>
+      <w:r>
+        <w:t xml:space="preserve">with a logistic response to each environmental covariate</w:t>
       </w:r>
       <w:r>
         <w:t xml:space="preserve"> </w:t>
@@ -2650,7 +2685,7 @@
     </w:p>
     <w:bookmarkEnd w:id="51"/>
     <w:bookmarkEnd w:id="52"/>
-    <w:bookmarkStart w:id="137" w:name="conclusion"/>
+    <w:bookmarkStart w:id="139" w:name="conclusion"/>
     <w:p>
       <w:pPr>
         <w:pStyle w:val="Heading1"/>
@@ -2792,7 +2827,7 @@
         <w:t xml:space="preserve">: TP is funded by an NSERC Discovery grant, a Discovery Acceleration Supplement grant, and a Wellcome Trust grant (223764/Z/21/Z). MDC is funded by an IVADO Postdoctoral Fellowship.</w:t>
       </w:r>
     </w:p>
-    <w:bookmarkStart w:id="136" w:name="refs"/>
+    <w:bookmarkStart w:id="138" w:name="refs"/>
     <w:bookmarkStart w:id="54" w:name="ref-Araujo2019"/>
     <w:p>
       <w:pPr>
@@ -4609,19 +4644,19 @@
       </w:r>
     </w:p>
     <w:bookmarkEnd w:id="124"/>
-    <w:bookmarkStart w:id="126" w:name="ref-Tuanmu2014"/>
+    <w:bookmarkStart w:id="126" w:name="ref-Stock2023"/>
     <w:p>
       <w:pPr>
         <w:pStyle w:val="Bibliography"/>
       </w:pPr>
       <w:r>
-        <w:t xml:space="preserve">Tuanmu, Mao-Ning, and Walter Jetz. 2014.</w:t>
-      </w:r>
-      <w:r>
-        <w:t xml:space="preserve"> </w:t>
-      </w:r>
-      <w:r>
-        <w:t xml:space="preserve">“A Global 1‐km Consensus Land‐cover Product for Biodiversity and Ecosystem Modelling: Consensus Land Cover.”</w:t>
+        <w:t xml:space="preserve">Stock, Andy, Edward J Gregr, and Kai M A Chan. 2023.</w:t>
+      </w:r>
+      <w:r>
+        <w:t xml:space="preserve"> </w:t>
+      </w:r>
+      <w:r>
+        <w:t xml:space="preserve">“Data Leakage Jeopardizes Ecological Applications of Machine Learning.”</w:t>
       </w:r>
       <w:r>
         <w:t xml:space="preserve"> </w:t>
@@ -4631,6 +4666,52 @@
           <w:i/>
           <w:iCs/>
         </w:rPr>
+        <w:t xml:space="preserve">Nature Ecology &amp; Evolution</w:t>
+      </w:r>
+      <w:r>
+        <w:t xml:space="preserve"> </w:t>
+      </w:r>
+      <w:r>
+        <w:t xml:space="preserve">7 (November): 1743–45.</w:t>
+      </w:r>
+      <w:r>
+        <w:t xml:space="preserve"> </w:t>
+      </w:r>
+      <w:hyperlink r:id="rId125">
+        <w:r>
+          <w:rPr>
+            <w:rStyle w:val="Hyperlink"/>
+          </w:rPr>
+          <w:t xml:space="preserve">https://doi.org/10.1038/s41559-023-02162-1</w:t>
+        </w:r>
+      </w:hyperlink>
+      <w:r>
+        <w:t xml:space="preserve">.</w:t>
+      </w:r>
+    </w:p>
+    <w:bookmarkEnd w:id="126"/>
+    <w:bookmarkStart w:id="128" w:name="ref-Tuanmu2014"/>
+    <w:p>
+      <w:pPr>
+        <w:pStyle w:val="Bibliography"/>
+      </w:pPr>
+      <w:r>
+        <w:t xml:space="preserve">Tuanmu, Mao-Ning, and Walter Jetz. 2014.</w:t>
+      </w:r>
+      <w:r>
+        <w:t xml:space="preserve"> </w:t>
+      </w:r>
+      <w:r>
+        <w:t xml:space="preserve">“A Global 1‐km Consensus Land‐cover Product for Biodiversity and Ecosystem Modelling: Consensus Land Cover.”</w:t>
+      </w:r>
+      <w:r>
+        <w:t xml:space="preserve"> </w:t>
+      </w:r>
+      <w:r>
+        <w:rPr>
+          <w:i/>
+          <w:iCs/>
+        </w:rPr>
         <w:t xml:space="preserve">Global Ecology and Biogeography: A Journal of Macroecology</w:t>
       </w:r>
       <w:r>
@@ -4642,7 +4723,7 @@
       <w:r>
         <w:t xml:space="preserve"> </w:t>
       </w:r>
-      <w:hyperlink r:id="rId125">
+      <w:hyperlink r:id="rId127">
         <w:r>
           <w:rPr>
             <w:rStyle w:val="Hyperlink"/>
@@ -4654,8 +4735,8 @@
         <w:t xml:space="preserve">.</w:t>
       </w:r>
     </w:p>
-    <w:bookmarkEnd w:id="126"/>
-    <w:bookmarkStart w:id="128" w:name="ref-Tuanmu2015"/>
+    <w:bookmarkEnd w:id="128"/>
+    <w:bookmarkStart w:id="130" w:name="ref-Tuanmu2015"/>
     <w:p>
       <w:pPr>
         <w:pStyle w:val="Bibliography"/>
@@ -4688,7 +4769,7 @@
       <w:r>
         <w:t xml:space="preserve"> </w:t>
       </w:r>
-      <w:hyperlink r:id="rId127">
+      <w:hyperlink r:id="rId129">
         <w:r>
           <w:rPr>
             <w:rStyle w:val="Hyperlink"/>
@@ -4700,8 +4781,8 @@
         <w:t xml:space="preserve">.</w:t>
       </w:r>
     </w:p>
-    <w:bookmarkEnd w:id="128"/>
-    <w:bookmarkStart w:id="129" w:name="ref-VanLooveren2019"/>
+    <w:bookmarkEnd w:id="130"/>
+    <w:bookmarkStart w:id="131" w:name="ref-VanLooveren2019"/>
     <w:p>
       <w:pPr>
         <w:pStyle w:val="Bibliography"/>
@@ -4729,8 +4810,8 @@
         <w:t xml:space="preserve">, July.</w:t>
       </w:r>
     </w:p>
-    <w:bookmarkEnd w:id="129"/>
-    <w:bookmarkStart w:id="131" w:name="ref-Wadoux2023"/>
+    <w:bookmarkEnd w:id="131"/>
+    <w:bookmarkStart w:id="133" w:name="ref-Wadoux2023"/>
     <w:p>
       <w:pPr>
         <w:pStyle w:val="Bibliography"/>
@@ -4763,7 +4844,7 @@
       <w:r>
         <w:t xml:space="preserve"> </w:t>
       </w:r>
-      <w:hyperlink r:id="rId130">
+      <w:hyperlink r:id="rId132">
         <w:r>
           <w:rPr>
             <w:rStyle w:val="Hyperlink"/>
@@ -4775,8 +4856,8 @@
         <w:t xml:space="preserve">.</w:t>
       </w:r>
     </w:p>
-    <w:bookmarkEnd w:id="131"/>
-    <w:bookmarkStart w:id="133" w:name="ref-Zurell2012"/>
+    <w:bookmarkEnd w:id="133"/>
+    <w:bookmarkStart w:id="135" w:name="ref-Zurell2012"/>
     <w:p>
       <w:pPr>
         <w:pStyle w:val="Bibliography"/>
@@ -4809,7 +4890,7 @@
       <w:r>
         <w:t xml:space="preserve"> </w:t>
       </w:r>
-      <w:hyperlink r:id="rId132">
+      <w:hyperlink r:id="rId134">
         <w:r>
           <w:rPr>
             <w:rStyle w:val="Hyperlink"/>
@@ -4821,8 +4902,8 @@
         <w:t xml:space="preserve">.</w:t>
       </w:r>
     </w:p>
-    <w:bookmarkEnd w:id="133"/>
-    <w:bookmarkStart w:id="135" w:name="ref-Zurell2020"/>
+    <w:bookmarkEnd w:id="135"/>
+    <w:bookmarkStart w:id="137" w:name="ref-Zurell2020"/>
     <w:p>
       <w:pPr>
         <w:pStyle w:val="Bibliography"/>
@@ -4855,7 +4936,7 @@
       <w:r>
         <w:t xml:space="preserve"> </w:t>
       </w:r>
-      <w:hyperlink r:id="rId134">
+      <w:hyperlink r:id="rId136">
         <w:r>
           <w:rPr>
             <w:rStyle w:val="Hyperlink"/>
@@ -4867,9 +4948,9 @@
         <w:t xml:space="preserve">.</w:t>
       </w:r>
     </w:p>
-    <w:bookmarkEnd w:id="135"/>
-    <w:bookmarkEnd w:id="136"/>
     <w:bookmarkEnd w:id="137"/>
+    <w:bookmarkEnd w:id="138"/>
+    <w:bookmarkEnd w:id="139"/>
     <w:sectPr/>
   </w:body>
 </w:document>

</xml_diff>